<commit_message>
Corregir driver VNC y estabilizar pruebas de estrés (WP3)
- HIL_Tests.robot: Implementar lógica de "Sanitización" (Clean -> Disconnect) entre tests para evitar bloqueos por saturación de red.
- Sustituir "Wait For Traps Silence" por "Sleep" fijo en escenarios de pérdida alta (Loss > 40%) para evitar deadlocks.
- Corregir lógica de Teardown para asegurar restauración de perfil CLEAN antes de desconectar.
- Solucionar error de sintaxis en nombres de archivo (timestamp) en Windows.
</commit_message>
<xml_diff>
--- a/Documentos/Recopilación De Información WP2.docx
+++ b/Documentos/Recopilación De Información WP2.docx
@@ -16323,7 +16323,7 @@
         <w:rPr>
           <w:lang w:val="es-ES"/>
         </w:rPr>
-        <w:t>SUB-SISTEMA 3.1: Captura de Salida Física ($T_5$) - Monitorización de Disparo</w:t>
+        <w:t>SUB-SISTEMA 3.1: Captura de Salida Física (T5) - Monitorización de Disparo</w:t>
       </w:r>
     </w:p>
     <w:p>
@@ -18066,29 +18066,630 @@
     <w:p>
       <w:pPr>
         <w:rPr>
-          <w:lang w:val="es-ES"/>
-        </w:rPr>
-      </w:pPr>
-      <w:r>
-        <w:rPr>
-          <w:b/>
-          <w:bCs/>
-          <w:lang w:val="es-ES"/>
-        </w:rPr>
-        <w:t>4. Adaptación de Impedancia y Calibración de Corriente:</w:t>
-      </w:r>
-    </w:p>
-    <w:p>
-      <w:pPr>
-        <w:rPr>
-          <w:lang w:val="es-ES"/>
-        </w:rPr>
-      </w:pPr>
-      <w:r>
-        <w:rPr>
-          <w:lang w:val="es-ES"/>
-        </w:rPr>
-        <w:t xml:space="preserve">Dado que la salida del módulo optoacoplador intermedio es de tipo colector abierto (solo dos terminales, sin referencia de tensión propia), fue necesario diseñar un circuito de </w:t>
+          <w:b/>
+          <w:bCs/>
+        </w:rPr>
+      </w:pPr>
+      <w:r>
+        <w:rPr>
+          <w:b/>
+          <w:bCs/>
+          <w:lang w:val="es-ES"/>
+        </w:rPr>
+        <w:t xml:space="preserve">4. </w:t>
+      </w:r>
+      <w:r>
+        <w:rPr>
+          <w:b/>
+          <w:bCs/>
+        </w:rPr>
+        <w:t>Adaptación de la Interfaz de Hardware y Análisis de Impedancias</w:t>
+      </w:r>
+    </w:p>
+    <w:p>
+      <w:r>
+        <w:t>Durante la integración de la etapa de control (Raspberry Pi) con la etapa de potencia (Módulo de Relés), se detectó un comportamiento no lineal en la activación de los relés. A continuación, se detalla el análisis del hardware, el modelado del conflicto de impedancias y la solución de ingeniería adoptada.</w:t>
+      </w:r>
+    </w:p>
+    <w:p>
+      <w:pPr>
+        <w:rPr>
+          <w:b/>
+          <w:bCs/>
+        </w:rPr>
+      </w:pPr>
+      <w:r>
+        <w:rPr>
+          <w:b/>
+          <w:bCs/>
+        </w:rPr>
+        <w:t xml:space="preserve">4.1 </w:t>
+      </w:r>
+      <w:r>
+        <w:rPr>
+          <w:b/>
+          <w:bCs/>
+        </w:rPr>
+        <w:t>Caracterización del Problema: Operación en Región Lineal (Input Starvation)</w:t>
+      </w:r>
+    </w:p>
+    <w:p>
+      <w:pPr>
+        <w:rPr>
+          <w:lang w:val="es-ES"/>
+        </w:rPr>
+      </w:pPr>
+      <w:r>
+        <w:rPr>
+          <w:lang w:val="es-ES"/>
+        </w:rPr>
+        <w:t>La inspección del hardware del módulo optoacoplador intermedio (basado en PC817) reveló la existencia de una resistencia limitadora de entrada SMD marcada como "302" (3 k</w:t>
+      </w:r>
+      <w:r>
+        <w:rPr>
+          <w:rFonts w:ascii="Old English Text MT" w:hAnsi="Old English Text MT"/>
+          <w:lang w:val="es-ES"/>
+        </w:rPr>
+        <w:t>Ω</w:t>
+      </w:r>
+      <w:r>
+        <w:rPr>
+          <w:lang w:val="es-ES"/>
+        </w:rPr>
+        <w:t>). Este valor confirma que el módulo fue diseñado para tensiones de control industriales (12V - 24V) y no para lógica de 3.3V.</w:t>
+      </w:r>
+    </w:p>
+    <w:p>
+      <w:pPr>
+        <w:rPr>
+          <w:lang w:val="es-ES"/>
+        </w:rPr>
+      </w:pPr>
+      <w:r>
+        <w:rPr>
+          <w:lang w:val="es-ES"/>
+        </w:rPr>
+        <w:t>Al excitar el módulo con los GPIO de la Raspberry Pi (3.3V), la corriente de polarización directa (I</w:t>
+      </w:r>
+      <w:r>
+        <w:rPr>
+          <w:vertAlign w:val="subscript"/>
+          <w:lang w:val="es-ES"/>
+        </w:rPr>
+        <w:t>F</w:t>
+      </w:r>
+      <w:r>
+        <w:rPr>
+          <w:lang w:val="es-ES"/>
+        </w:rPr>
+        <w:t>) del diodo emisor se reduce drásticamente:</w:t>
+      </w:r>
+    </w:p>
+    <w:p>
+      <w:pPr>
+        <w:rPr>
+          <w:rFonts w:eastAsiaTheme="minorEastAsia"/>
+          <w:lang w:val="es-ES"/>
+        </w:rPr>
+      </w:pPr>
+      <m:oMathPara>
+        <m:oMath>
+          <m:sSub>
+            <m:sSubPr>
+              <m:ctrlPr>
+                <w:rPr>
+                  <w:rFonts w:ascii="Cambria Math" w:hAnsi="Cambria Math"/>
+                  <w:i/>
+                  <w:lang w:val="es-ES"/>
+                </w:rPr>
+              </m:ctrlPr>
+            </m:sSubPr>
+            <m:e>
+              <m:r>
+                <w:rPr>
+                  <w:rFonts w:ascii="Cambria Math" w:hAnsi="Cambria Math"/>
+                  <w:lang w:val="es-ES"/>
+                </w:rPr>
+                <m:t>I</m:t>
+              </m:r>
+            </m:e>
+            <m:sub>
+              <m:r>
+                <w:rPr>
+                  <w:rFonts w:ascii="Cambria Math" w:hAnsi="Cambria Math"/>
+                  <w:lang w:val="es-ES"/>
+                </w:rPr>
+                <m:t>F</m:t>
+              </m:r>
+            </m:sub>
+          </m:sSub>
+          <m:r>
+            <w:rPr>
+              <w:rFonts w:ascii="Cambria Math" w:hAnsi="Cambria Math"/>
+              <w:lang w:val="es-ES"/>
+            </w:rPr>
+            <m:t>=</m:t>
+          </m:r>
+          <m:f>
+            <m:fPr>
+              <m:ctrlPr>
+                <w:rPr>
+                  <w:rFonts w:ascii="Cambria Math" w:hAnsi="Cambria Math"/>
+                  <w:i/>
+                  <w:lang w:val="es-ES"/>
+                </w:rPr>
+              </m:ctrlPr>
+            </m:fPr>
+            <m:num>
+              <m:sSub>
+                <m:sSubPr>
+                  <m:ctrlPr>
+                    <w:rPr>
+                      <w:rFonts w:ascii="Cambria Math" w:hAnsi="Cambria Math"/>
+                      <w:i/>
+                      <w:lang w:val="es-ES"/>
+                    </w:rPr>
+                  </m:ctrlPr>
+                </m:sSubPr>
+                <m:e>
+                  <m:r>
+                    <w:rPr>
+                      <w:rFonts w:ascii="Cambria Math" w:hAnsi="Cambria Math"/>
+                      <w:lang w:val="es-ES"/>
+                    </w:rPr>
+                    <m:t>v</m:t>
+                  </m:r>
+                </m:e>
+                <m:sub>
+                  <m:r>
+                    <w:rPr>
+                      <w:rFonts w:ascii="Cambria Math" w:hAnsi="Cambria Math"/>
+                      <w:lang w:val="es-ES"/>
+                    </w:rPr>
+                    <m:t>GPIO</m:t>
+                  </m:r>
+                </m:sub>
+              </m:sSub>
+              <m:r>
+                <w:rPr>
+                  <w:rFonts w:ascii="Cambria Math" w:hAnsi="Cambria Math"/>
+                  <w:lang w:val="es-ES"/>
+                </w:rPr>
+                <m:t>-</m:t>
+              </m:r>
+              <m:sSub>
+                <m:sSubPr>
+                  <m:ctrlPr>
+                    <w:rPr>
+                      <w:rFonts w:ascii="Cambria Math" w:hAnsi="Cambria Math"/>
+                      <w:i/>
+                      <w:lang w:val="es-ES"/>
+                    </w:rPr>
+                  </m:ctrlPr>
+                </m:sSubPr>
+                <m:e>
+                  <m:r>
+                    <w:rPr>
+                      <w:rFonts w:ascii="Cambria Math" w:hAnsi="Cambria Math"/>
+                      <w:lang w:val="es-ES"/>
+                    </w:rPr>
+                    <m:t>v</m:t>
+                  </m:r>
+                </m:e>
+                <m:sub>
+                  <m:r>
+                    <w:rPr>
+                      <w:rFonts w:ascii="Cambria Math" w:hAnsi="Cambria Math"/>
+                      <w:lang w:val="es-ES"/>
+                    </w:rPr>
+                    <m:t>f</m:t>
+                  </m:r>
+                  <m:r>
+                    <w:rPr>
+                      <w:rFonts w:ascii="Cambria Math" w:hAnsi="Cambria Math"/>
+                      <w:lang w:val="es-ES"/>
+                    </w:rPr>
+                    <m:t>_</m:t>
+                  </m:r>
+                  <m:r>
+                    <w:rPr>
+                      <w:rFonts w:ascii="Cambria Math" w:hAnsi="Cambria Math"/>
+                      <w:lang w:val="es-ES"/>
+                    </w:rPr>
+                    <m:t>le</m:t>
+                  </m:r>
+                  <m:r>
+                    <w:rPr>
+                      <w:rFonts w:ascii="Cambria Math" w:hAnsi="Cambria Math"/>
+                      <w:lang w:val="es-ES"/>
+                    </w:rPr>
+                    <m:t>d</m:t>
+                  </m:r>
+                  <m:r>
+                    <w:rPr>
+                      <w:rFonts w:ascii="Cambria Math" w:hAnsi="Cambria Math"/>
+                      <w:lang w:val="es-ES"/>
+                    </w:rPr>
+                    <m:t>s</m:t>
+                  </m:r>
+                </m:sub>
+              </m:sSub>
+            </m:num>
+            <m:den>
+              <m:sSub>
+                <m:sSubPr>
+                  <m:ctrlPr>
+                    <w:rPr>
+                      <w:rFonts w:ascii="Cambria Math" w:hAnsi="Cambria Math"/>
+                      <w:i/>
+                      <w:lang w:val="es-ES"/>
+                    </w:rPr>
+                  </m:ctrlPr>
+                </m:sSubPr>
+                <m:e>
+                  <m:r>
+                    <w:rPr>
+                      <w:rFonts w:ascii="Cambria Math" w:hAnsi="Cambria Math"/>
+                      <w:lang w:val="es-ES"/>
+                    </w:rPr>
+                    <m:t>R</m:t>
+                  </m:r>
+                </m:e>
+                <m:sub>
+                  <m:r>
+                    <w:rPr>
+                      <w:rFonts w:ascii="Cambria Math" w:hAnsi="Cambria Math"/>
+                      <w:lang w:val="es-ES"/>
+                    </w:rPr>
+                    <m:t>in</m:t>
+                  </m:r>
+                </m:sub>
+              </m:sSub>
+            </m:den>
+          </m:f>
+          <m:r>
+            <w:rPr>
+              <w:rFonts w:ascii="Cambria Math" w:hAnsi="Cambria Math"/>
+              <w:lang w:val="es-ES"/>
+            </w:rPr>
+            <m:t>=</m:t>
+          </m:r>
+          <m:f>
+            <m:fPr>
+              <m:ctrlPr>
+                <w:rPr>
+                  <w:rFonts w:ascii="Cambria Math" w:hAnsi="Cambria Math"/>
+                  <w:i/>
+                  <w:lang w:val="es-ES"/>
+                </w:rPr>
+              </m:ctrlPr>
+            </m:fPr>
+            <m:num>
+              <m:r>
+                <m:rPr>
+                  <m:sty m:val="p"/>
+                </m:rPr>
+                <w:rPr>
+                  <w:rFonts w:ascii="Cambria Math" w:hAnsi="Cambria Math"/>
+                  <w:lang w:val="es-ES"/>
+                </w:rPr>
+                <m:t>3,3</m:t>
+              </m:r>
+              <m:r>
+                <w:rPr>
+                  <w:rFonts w:ascii="Cambria Math" w:hAnsi="Cambria Math"/>
+                  <w:lang w:val="es-ES"/>
+                </w:rPr>
+                <m:t>V-</m:t>
+              </m:r>
+              <m:r>
+                <m:rPr>
+                  <m:sty m:val="p"/>
+                </m:rPr>
+                <w:rPr>
+                  <w:rFonts w:ascii="Cambria Math" w:hAnsi="Cambria Math"/>
+                  <w:lang w:val="es-ES"/>
+                </w:rPr>
+                <m:t>3,0</m:t>
+              </m:r>
+              <m:r>
+                <w:rPr>
+                  <w:rFonts w:ascii="Cambria Math" w:hAnsi="Cambria Math"/>
+                  <w:lang w:val="es-ES"/>
+                </w:rPr>
+                <m:t>V</m:t>
+              </m:r>
+            </m:num>
+            <m:den>
+              <m:r>
+                <w:rPr>
+                  <w:rFonts w:ascii="Cambria Math" w:hAnsi="Cambria Math"/>
+                  <w:lang w:val="es-ES"/>
+                </w:rPr>
+                <m:t>3000Ω</m:t>
+              </m:r>
+            </m:den>
+          </m:f>
+          <m:r>
+            <w:rPr>
+              <w:rFonts w:ascii="Cambria Math" w:hAnsi="Cambria Math"/>
+              <w:lang w:val="es-ES"/>
+            </w:rPr>
+            <m:t>≈</m:t>
+          </m:r>
+          <m:r>
+            <m:rPr>
+              <m:sty m:val="p"/>
+            </m:rPr>
+            <w:rPr>
+              <w:rFonts w:ascii="Cambria Math" w:hAnsi="Cambria Math"/>
+              <w:lang w:val="es-ES"/>
+            </w:rPr>
+            <m:t>0,1</m:t>
+          </m:r>
+          <m:r>
+            <w:rPr>
+              <w:rFonts w:ascii="Cambria Math" w:hAnsi="Cambria Math"/>
+              <w:lang w:val="es-ES"/>
+            </w:rPr>
+            <m:t>mA</m:t>
+          </m:r>
+        </m:oMath>
+      </m:oMathPara>
+    </w:p>
+    <w:p>
+      <w:pPr>
+        <w:rPr>
+          <w:rFonts w:eastAsiaTheme="minorEastAsia"/>
+          <w:lang w:val="es-ES"/>
+        </w:rPr>
+      </w:pPr>
+    </w:p>
+    <w:p>
+      <w:pPr>
+        <w:rPr>
+          <w:lang w:val="es-ES"/>
+        </w:rPr>
+      </w:pPr>
+      <w:r>
+        <w:rPr>
+          <w:lang w:val="es-ES"/>
+        </w:rPr>
+        <w:t xml:space="preserve">Con una corriente de excitación de apenas </w:t>
+      </w:r>
+      <w:r>
+        <w:rPr>
+          <w:b/>
+          <w:bCs/>
+          <w:lang w:val="es-ES"/>
+        </w:rPr>
+        <w:t>0.1</w:t>
+      </w:r>
+      <w:r>
+        <w:rPr>
+          <w:b/>
+          <w:bCs/>
+          <w:lang w:val="es-ES"/>
+        </w:rPr>
+        <w:t xml:space="preserve"> </w:t>
+      </w:r>
+      <w:r>
+        <w:rPr>
+          <w:b/>
+          <w:bCs/>
+          <w:lang w:val="es-ES"/>
+        </w:rPr>
+        <w:t>mA</w:t>
+      </w:r>
+      <w:r>
+        <w:rPr>
+          <w:lang w:val="es-ES"/>
+        </w:rPr>
+        <w:t xml:space="preserve">, el fototransistor de salida no alcanza la región de saturación </w:t>
+      </w:r>
+      <w:r>
+        <w:rPr>
+          <w:lang w:val="es-ES"/>
+        </w:rPr>
+        <w:t>(</w:t>
+      </w:r>
+      <w:proofErr w:type="gramStart"/>
+      <w:r>
+        <w:rPr>
+          <w:lang w:val="es-ES"/>
+        </w:rPr>
+        <w:t>V</w:t>
+      </w:r>
+      <w:r>
+        <w:rPr>
+          <w:vertAlign w:val="subscript"/>
+          <w:lang w:val="es-ES"/>
+        </w:rPr>
+        <w:t>CE(</w:t>
+      </w:r>
+      <w:proofErr w:type="gramEnd"/>
+      <w:r>
+        <w:rPr>
+          <w:vertAlign w:val="subscript"/>
+          <w:lang w:val="es-ES"/>
+        </w:rPr>
+        <w:t>sat)</w:t>
+      </w:r>
+      <w:r>
+        <w:rPr>
+          <w:vertAlign w:val="subscript"/>
+          <w:lang w:val="es-ES"/>
+        </w:rPr>
+        <w:t xml:space="preserve"> </w:t>
+      </w:r>
+      <w:r>
+        <w:rPr>
+          <w:rFonts w:ascii="Old English Text MT" w:hAnsi="Old English Text MT"/>
+          <w:lang w:val="es-ES"/>
+        </w:rPr>
+        <w:t>≈</w:t>
+      </w:r>
+      <w:r>
+        <w:rPr>
+          <w:lang w:val="es-ES"/>
+        </w:rPr>
+        <w:t xml:space="preserve"> 0.2V), sino que opera en el inicio de su </w:t>
+      </w:r>
+      <w:r>
+        <w:rPr>
+          <w:b/>
+          <w:bCs/>
+          <w:lang w:val="es-ES"/>
+        </w:rPr>
+        <w:lastRenderedPageBreak/>
+        <w:t>región lineal</w:t>
+      </w:r>
+      <w:r>
+        <w:rPr>
+          <w:lang w:val="es-ES"/>
+        </w:rPr>
+        <w:t xml:space="preserve">. En este estado, el transistor no se comporta como un interruptor ideal cerrado, sino como una </w:t>
+      </w:r>
+      <w:r>
+        <w:rPr>
+          <w:b/>
+          <w:bCs/>
+          <w:lang w:val="es-ES"/>
+        </w:rPr>
+        <w:t>resistencia variable de alto valor (R</w:t>
+      </w:r>
+      <w:r>
+        <w:rPr>
+          <w:b/>
+          <w:bCs/>
+          <w:vertAlign w:val="subscript"/>
+          <w:lang w:val="es-ES"/>
+        </w:rPr>
+        <w:t>CE</w:t>
+      </w:r>
+      <w:r>
+        <w:rPr>
+          <w:b/>
+          <w:bCs/>
+          <w:lang w:val="es-ES"/>
+        </w:rPr>
+        <w:t xml:space="preserve"> 68k</w:t>
+      </w:r>
+      <w:r>
+        <w:rPr>
+          <w:rFonts w:ascii="Old English Text MT" w:hAnsi="Old English Text MT"/>
+          <w:b/>
+          <w:bCs/>
+          <w:lang w:val="es-ES"/>
+        </w:rPr>
+        <w:t>Ω</w:t>
+      </w:r>
+      <w:r>
+        <w:rPr>
+          <w:b/>
+          <w:bCs/>
+          <w:lang w:val="es-ES"/>
+        </w:rPr>
+        <w:t>)</w:t>
+      </w:r>
+      <w:r>
+        <w:rPr>
+          <w:lang w:val="es-ES"/>
+        </w:rPr>
+        <w:t>, limitando severamente su capacidad para drenar corriente de colector (I</w:t>
+      </w:r>
+      <w:r>
+        <w:rPr>
+          <w:vertAlign w:val="subscript"/>
+          <w:lang w:val="es-ES"/>
+        </w:rPr>
+        <w:t>C</w:t>
+      </w:r>
+      <w:r>
+        <w:rPr>
+          <w:lang w:val="es-ES"/>
+        </w:rPr>
+        <w:t>).</w:t>
+      </w:r>
+    </w:p>
+    <w:p>
+      <w:pPr>
+        <w:rPr>
+          <w:b/>
+          <w:bCs/>
+        </w:rPr>
+      </w:pPr>
+      <w:r>
+        <w:rPr>
+          <w:b/>
+          <w:bCs/>
+        </w:rPr>
+        <w:t>4.</w:t>
+      </w:r>
+      <w:r>
+        <w:rPr>
+          <w:b/>
+          <w:bCs/>
+        </w:rPr>
+        <w:t>2 Modelado del Circuito de Salida: Divisor de Tensión y Efecto de Carga</w:t>
+      </w:r>
+    </w:p>
+    <w:p>
+      <w:r>
+        <w:t>La impedància de salida del sistema se ve afectada por dos fenómenos simultaneos que impiden que la tensión de salida caiga a 0V (GND) durante la activación</w:t>
+      </w:r>
+      <w:r>
+        <w:t>:</w:t>
+      </w:r>
+    </w:p>
+    <w:p>
+      <w:pPr>
+        <w:rPr>
+          <w:b/>
+          <w:bCs/>
+          <w:lang w:val="es-ES"/>
+        </w:rPr>
+      </w:pPr>
+      <w:r>
+        <w:rPr>
+          <w:b/>
+          <w:bCs/>
+        </w:rPr>
+        <w:t xml:space="preserve">Escenario A: </w:t>
+      </w:r>
+      <w:r>
+        <w:rPr>
+          <w:b/>
+          <w:bCs/>
+          <w:lang w:val="es-ES"/>
+        </w:rPr>
+        <w:t>en Vacío (Sin Módulo de Relés): El Divisor de Tensión Resistivo</w:t>
+      </w:r>
+    </w:p>
+    <w:p>
+      <w:pPr>
+        <w:rPr>
+          <w:lang w:val="es-ES"/>
+        </w:rPr>
+      </w:pPr>
+      <w:r>
+        <w:rPr>
+          <w:lang w:val="es-ES"/>
+        </w:rPr>
+        <w:t>El módulo optoacoplador integra una resistencia de 3k</w:t>
+      </w:r>
+      <w:r>
+        <w:rPr>
+          <w:rFonts w:ascii="Old English Text MT" w:hAnsi="Old English Text MT"/>
+          <w:lang w:val="es-ES"/>
+        </w:rPr>
+        <w:t>Ω</w:t>
+      </w:r>
+      <w:r>
+        <w:rPr>
+          <w:lang w:val="es-ES"/>
+        </w:rPr>
+        <w:t xml:space="preserve"> en serie con su salida. Sumada a la resistencia de </w:t>
       </w:r>
       <w:r>
         <w:rPr>
@@ -18102,32 +18703,96 @@
         <w:rPr>
           <w:lang w:val="es-ES"/>
         </w:rPr>
-        <w:t xml:space="preserve"> externo para inyectar la tensión de control de 5V requerida por el módulo de relés.</w:t>
-      </w:r>
-    </w:p>
-    <w:p>
-      <w:pPr>
-        <w:numPr>
-          <w:ilvl w:val="0"/>
-          <w:numId w:val="86"/>
-        </w:numPr>
-        <w:rPr>
-          <w:lang w:val="es-ES"/>
-        </w:rPr>
-      </w:pPr>
-      <w:r>
-        <w:rPr>
-          <w:b/>
-          <w:bCs/>
-          <w:lang w:val="es-ES"/>
-        </w:rPr>
-        <w:t>Circuito:</w:t>
-      </w:r>
-      <w:r>
-        <w:rPr>
-          <w:lang w:val="es-ES"/>
-        </w:rPr>
-        <w:t xml:space="preserve"> Se conectó una Fuente de 5V externa en serie con una resistencia limitadora (</w:t>
+        <w:t xml:space="preserve"> externa </w:t>
+      </w:r>
+      <w:r>
+        <w:rPr>
+          <w:lang w:val="es-ES"/>
+        </w:rPr>
+        <w:t>(</w:t>
+      </w:r>
+      <w:r>
+        <w:rPr>
+          <w:lang w:val="es-ES"/>
+        </w:rPr>
+        <w:t>R</w:t>
+      </w:r>
+      <w:r>
+        <w:rPr>
+          <w:vertAlign w:val="subscript"/>
+          <w:lang w:val="es-ES"/>
+        </w:rPr>
+        <w:t>PU</w:t>
+      </w:r>
+      <w:r>
+        <w:rPr>
+          <w:lang w:val="es-ES"/>
+        </w:rPr>
+        <w:t>) y a la alta impedancia del fototransistor en región lineal (R</w:t>
+      </w:r>
+      <w:r>
+        <w:rPr>
+          <w:vertAlign w:val="subscript"/>
+          <w:lang w:val="es-ES"/>
+        </w:rPr>
+        <w:t>CE</w:t>
+      </w:r>
+      <w:r>
+        <w:rPr>
+          <w:lang w:val="es-ES"/>
+        </w:rPr>
+        <w:t>), se forma un divisor de tensión entre VCC</w:t>
+      </w:r>
+      <w:r>
+        <w:rPr>
+          <w:lang w:val="es-ES"/>
+        </w:rPr>
+        <w:t xml:space="preserve"> </w:t>
+      </w:r>
+      <w:r>
+        <w:rPr>
+          <w:lang w:val="es-ES"/>
+        </w:rPr>
+        <w:t>(5V) y Tierra. Esto explica por qué, incluso sin carga conectada, la tensión de salida (V</w:t>
+      </w:r>
+      <w:r>
+        <w:rPr>
+          <w:vertAlign w:val="subscript"/>
+          <w:lang w:val="es-ES"/>
+        </w:rPr>
+        <w:t>out</w:t>
+      </w:r>
+      <w:r>
+        <w:rPr>
+          <w:lang w:val="es-ES"/>
+        </w:rPr>
+        <w:t>) flotaba entre 3V y 3.7V dependiendo del valor de R</w:t>
+      </w:r>
+      <w:r>
+        <w:rPr>
+          <w:vertAlign w:val="subscript"/>
+          <w:lang w:val="es-ES"/>
+        </w:rPr>
+        <w:t>PU</w:t>
+      </w:r>
+      <w:r>
+        <w:rPr>
+          <w:lang w:val="es-ES"/>
+        </w:rPr>
+        <w:t>, incapaz de descender a 0V debido a que R</w:t>
+      </w:r>
+      <w:r>
+        <w:rPr>
+          <w:vertAlign w:val="subscript"/>
+          <w:lang w:val="es-ES"/>
+        </w:rPr>
+        <w:t>CE</w:t>
+      </w:r>
+      <w:r>
+        <w:rPr>
+          <w:lang w:val="es-ES"/>
+        </w:rPr>
+        <w:t xml:space="preserve"> sigue siendo significativa frente a la resistencia de </w:t>
       </w:r>
       <w:r>
         <w:rPr>
@@ -18141,170 +18806,753 @@
         <w:rPr>
           <w:lang w:val="es-ES"/>
         </w:rPr>
-        <w:t>) hacia la salida del optoacoplador (terminal V1), cerrando el circuito con la entrada del módulo de relés.</w:t>
-      </w:r>
-    </w:p>
-    <w:p>
-      <w:pPr>
-        <w:numPr>
-          <w:ilvl w:val="0"/>
-          <w:numId w:val="86"/>
-        </w:numPr>
-        <w:rPr>
-          <w:lang w:val="es-ES"/>
-        </w:rPr>
-      </w:pPr>
-      <w:r>
-        <w:rPr>
-          <w:b/>
-          <w:bCs/>
-          <w:lang w:val="es-ES"/>
-        </w:rPr>
-        <w:t>Calibración de la Resistencia:</w:t>
-      </w:r>
-    </w:p>
-    <w:p>
-      <w:pPr>
-        <w:numPr>
-          <w:ilvl w:val="1"/>
-          <w:numId w:val="86"/>
-        </w:numPr>
-        <w:rPr>
-          <w:lang w:val="es-ES"/>
-        </w:rPr>
-      </w:pPr>
-      <w:r>
-        <w:rPr>
+        <w:t>.</w:t>
+      </w:r>
+    </w:p>
+    <w:p>
+      <w:pPr>
+        <w:rPr>
+          <w:b/>
+          <w:bCs/>
+          <w:lang w:val="es-ES"/>
+        </w:rPr>
+      </w:pPr>
+      <w:r>
+        <w:rPr>
+          <w:b/>
+          <w:bCs/>
+          <w:lang w:val="es-ES"/>
+        </w:rPr>
+        <w:t>Escenario B: Con Carga (Con módulo de Relés): Dominancia de la Impedancia de Entrada</w:t>
+      </w:r>
+    </w:p>
+    <w:p>
+      <w:pPr>
+        <w:rPr>
+          <w:lang w:val="es-ES"/>
+        </w:rPr>
+      </w:pPr>
+      <w:r>
+        <w:rPr>
+          <w:lang w:val="es-ES"/>
+        </w:rPr>
+        <w:t>Al conectar el Módulo de Relés, su impedancia interna de entrada entra en juego. Este módulo, configurado en lógica Active Low, posée su propio circuito de pull-up interno (</w:t>
+      </w:r>
+      <w:r>
+        <w:rPr>
+          <w:rFonts w:ascii="Old English Text MT" w:hAnsi="Old English Text MT"/>
+          <w:lang w:val="es-ES"/>
+        </w:rPr>
+        <w:t>≈</w:t>
+      </w:r>
+      <w:r>
+        <w:rPr>
+          <w:lang w:val="es-ES"/>
+        </w:rPr>
+        <w:t xml:space="preserve"> 1k</w:t>
+      </w:r>
+      <w:r>
+        <w:rPr>
+          <w:rFonts w:ascii="Old English Text MT" w:hAnsi="Old English Text MT"/>
+          <w:lang w:val="es-ES"/>
+        </w:rPr>
+        <w:t>Ω</w:t>
+      </w:r>
+      <w:r>
+        <w:rPr>
+          <w:lang w:val="es-ES"/>
+        </w:rPr>
+        <w:t>). Al conectar ambos módulos, la resistencia interna de 1k</w:t>
+      </w:r>
+      <w:r>
+        <w:rPr>
+          <w:rFonts w:ascii="Old English Text MT" w:hAnsi="Old English Text MT"/>
+          <w:lang w:val="es-ES"/>
+        </w:rPr>
+        <w:t>Ω</w:t>
+      </w:r>
+      <w:r>
+        <w:rPr>
+          <w:lang w:val="es-ES"/>
+        </w:rPr>
+        <w:t xml:space="preserve"> del relé queda en paralelo con nuestra red externa. Dado que 1k</w:t>
+      </w:r>
+      <w:r>
+        <w:rPr>
+          <w:rFonts w:ascii="Old English Text MT" w:hAnsi="Old English Text MT"/>
+          <w:lang w:val="es-ES"/>
+        </w:rPr>
+        <w:t>Ω</w:t>
+      </w:r>
+      <w:r>
+        <w:rPr>
+          <w:lang w:val="es-ES"/>
+        </w:rPr>
+        <w:t xml:space="preserve"> &lt;&lt; 68</w:t>
+      </w:r>
+      <w:r>
+        <w:rPr>
+          <w:lang w:val="es-ES"/>
+        </w:rPr>
+        <w:t xml:space="preserve"> </w:t>
+      </w:r>
+      <w:r>
+        <w:rPr>
+          <w:lang w:val="es-ES"/>
+        </w:rPr>
+        <w:t>k</w:t>
+      </w:r>
+      <w:r>
+        <w:rPr>
+          <w:rFonts w:ascii="Old English Text MT" w:hAnsi="Old English Text MT"/>
+          <w:lang w:val="es-ES"/>
+        </w:rPr>
+        <w:t>Ω</w:t>
+      </w:r>
+      <w:r>
+        <w:rPr>
+          <w:rFonts w:ascii="Old English Text MT" w:hAnsi="Old English Text MT"/>
+          <w:lang w:val="es-ES"/>
+        </w:rPr>
+        <w:t xml:space="preserve"> </w:t>
+      </w:r>
+      <w:r>
+        <w:rPr>
+          <w:lang w:val="es-ES"/>
+        </w:rPr>
+        <w:t>(la impedancia del optoacoplador débil)</w:t>
+      </w:r>
+      <w:r>
+        <w:rPr>
+          <w:lang w:val="es-ES"/>
+        </w:rPr>
+        <w:t xml:space="preserve">, la impedancia interna del relé </w:t>
+      </w:r>
+      <w:r>
+        <w:rPr>
+          <w:b/>
+          <w:bCs/>
+          <w:lang w:val="es-ES"/>
+        </w:rPr>
+        <w:t>domina el circuito</w:t>
+      </w:r>
+      <w:r>
+        <w:rPr>
+          <w:lang w:val="es-ES"/>
+        </w:rPr>
+        <w:t>, fijando la tensión del nodo en aproximadamente 4.4V.</w:t>
+      </w:r>
+    </w:p>
+    <w:p>
+      <w:pPr>
+        <w:rPr>
+          <w:lang w:val="es-ES"/>
+        </w:rPr>
+      </w:pPr>
+    </w:p>
+    <w:p>
+      <w:pPr>
+        <w:rPr>
+          <w:b/>
+          <w:bCs/>
+          <w:lang w:val="es-ES"/>
+        </w:rPr>
+      </w:pPr>
+      <w:r>
+        <w:rPr>
+          <w:b/>
+          <w:bCs/>
+        </w:rPr>
+        <w:t>4.</w:t>
+      </w:r>
+      <w:r>
+        <w:rPr>
+          <w:b/>
+          <w:bCs/>
+        </w:rPr>
+        <w:t xml:space="preserve">3 </w:t>
+      </w:r>
+      <w:r>
+        <w:rPr>
+          <w:b/>
+          <w:bCs/>
+          <w:lang w:val="es-ES"/>
+        </w:rPr>
+        <w:t>Gestión del Drenaje de Corriente (Current Sinking) y Solución</w:t>
+      </w:r>
+      <w:r>
+        <w:rPr>
+          <w:b/>
+          <w:bCs/>
+          <w:lang w:val="es-ES"/>
+        </w:rPr>
+        <w:t xml:space="preserve"> </w:t>
+      </w:r>
+      <w:r>
+        <w:rPr>
+          <w:b/>
+          <w:bCs/>
+          <w:lang w:val="es-ES"/>
+        </w:rPr>
+        <w:t>Implementada</w:t>
+      </w:r>
+    </w:p>
+    <w:p>
+      <w:pPr>
+        <w:rPr>
+          <w:lang w:val="es-ES"/>
+        </w:rPr>
+      </w:pPr>
+      <w:r>
+        <w:rPr>
+          <w:lang w:val="es-ES"/>
+        </w:rPr>
+        <w:t xml:space="preserve">El desafío crítico no es solo de tensión, sino de </w:t>
+      </w:r>
+      <w:r>
+        <w:rPr>
+          <w:b/>
+          <w:bCs/>
+          <w:lang w:val="es-ES"/>
+        </w:rPr>
+        <w:t>corriente</w:t>
+      </w:r>
+      <w:r>
+        <w:rPr>
+          <w:lang w:val="es-ES"/>
+        </w:rPr>
+        <w:t>. El fototransistor, debilitado por la falta de señal en su entrada, tiene una capacidad de corriente de colector (I</w:t>
+      </w:r>
+      <w:r>
+        <w:rPr>
+          <w:vertAlign w:val="subscript"/>
+          <w:lang w:val="es-ES"/>
+        </w:rPr>
+        <w:t>Cmax</w:t>
+      </w:r>
+      <w:r>
+        <w:rPr>
+          <w:lang w:val="es-ES"/>
+        </w:rPr>
+        <w:t>) extremadamente limitada. Esta escasa capacidad debe repartirse para drenar dos fuentes de corriente simultáneas que convergen en el colector:</w:t>
+      </w:r>
+    </w:p>
+    <w:p>
+      <w:pPr>
+        <w:rPr>
+          <w:lang w:val="es-ES" w:eastAsia="es-ES"/>
+        </w:rPr>
+      </w:pPr>
+      <w:r>
+        <w:rPr>
+          <w:rFonts w:ascii="Arial" w:hAnsi="Arial" w:cs="Arial"/>
+          <w:lang w:val="es-ES" w:eastAsia="es-ES"/>
+        </w:rPr>
+        <w:t>Corriente Parásita (I</w:t>
+      </w:r>
+      <w:r>
+        <w:rPr>
+          <w:rFonts w:ascii="Arial" w:hAnsi="Arial" w:cs="Arial"/>
+          <w:vertAlign w:val="subscript"/>
+          <w:lang w:val="es-ES" w:eastAsia="es-ES"/>
+        </w:rPr>
+        <w:t>PU</w:t>
+      </w:r>
+      <w:r>
+        <w:rPr>
+          <w:rFonts w:ascii="Arial" w:hAnsi="Arial" w:cs="Arial"/>
+          <w:lang w:val="es-ES" w:eastAsia="es-ES"/>
+        </w:rPr>
+        <w:t>):</w:t>
+      </w:r>
+      <w:r>
+        <w:rPr>
+          <w:lang w:val="es-ES" w:eastAsia="es-ES"/>
+        </w:rPr>
+        <w:t xml:space="preserve"> Proveniente de la resistencia </w:t>
+      </w:r>
+      <w:r>
+        <w:rPr>
+          <w:lang w:val="es-ES" w:eastAsia="es-ES"/>
+        </w:rPr>
+        <w:t xml:space="preserve">de </w:t>
+      </w:r>
+      <w:r>
+        <w:rPr>
+          <w:rFonts w:cs="Arial"/>
           <w:i/>
           <w:iCs/>
-          <w:lang w:val="es-ES"/>
-        </w:rPr>
-        <w:t>Prueba A (2.2 k</w:t>
+          <w:lang w:val="es-ES" w:eastAsia="es-ES"/>
+        </w:rPr>
+        <w:t>Pull-Up</w:t>
+      </w:r>
+      <w:r>
+        <w:rPr>
+          <w:lang w:val="es-ES" w:eastAsia="es-ES"/>
+        </w:rPr>
+        <w:t xml:space="preserve"> externa.</w:t>
+      </w:r>
+    </w:p>
+    <w:p>
+      <w:pPr>
+        <w:rPr>
+          <w:lang w:val="es-ES" w:eastAsia="es-ES"/>
+        </w:rPr>
+      </w:pPr>
+      <w:r>
+        <w:rPr>
+          <w:rFonts w:ascii="Arial" w:hAnsi="Arial" w:cs="Arial"/>
+          <w:lang w:val="es-ES" w:eastAsia="es-ES"/>
+        </w:rPr>
+        <w:t>Corriente Funcional (I</w:t>
+      </w:r>
+      <w:r>
+        <w:rPr>
+          <w:rFonts w:ascii="Arial" w:hAnsi="Arial" w:cs="Arial"/>
+          <w:vertAlign w:val="subscript"/>
+          <w:lang w:val="es-ES" w:eastAsia="es-ES"/>
+        </w:rPr>
+        <w:t>Relay</w:t>
+      </w:r>
+      <w:r>
+        <w:rPr>
+          <w:rFonts w:ascii="Arial" w:hAnsi="Arial" w:cs="Arial"/>
+          <w:lang w:val="es-ES" w:eastAsia="es-ES"/>
+        </w:rPr>
+        <w:t>):</w:t>
+      </w:r>
+      <w:r>
+        <w:rPr>
+          <w:lang w:val="es-ES" w:eastAsia="es-ES"/>
+        </w:rPr>
+        <w:t xml:space="preserve"> Proveniente de la entrada del Módulo de Relés (necesaria para activar su LED interno).</w:t>
+      </w:r>
+    </w:p>
+    <w:p>
+      <w:pPr>
+        <w:rPr>
+          <w:lang w:val="es-ES" w:eastAsia="es-ES"/>
+        </w:rPr>
+      </w:pPr>
+      <m:oMathPara>
+        <m:oMath>
+          <m:sSub>
+            <m:sSubPr>
+              <m:ctrlPr>
+                <w:rPr>
+                  <w:rFonts w:ascii="Cambria Math" w:hAnsi="Cambria Math"/>
+                  <w:i/>
+                  <w:lang w:val="es-ES" w:eastAsia="es-ES"/>
+                </w:rPr>
+              </m:ctrlPr>
+            </m:sSubPr>
+            <m:e>
+              <m:r>
+                <w:rPr>
+                  <w:rFonts w:ascii="Cambria Math" w:hAnsi="Cambria Math"/>
+                  <w:lang w:val="es-ES" w:eastAsia="es-ES"/>
+                </w:rPr>
+                <m:t>I</m:t>
+              </m:r>
+            </m:e>
+            <m:sub>
+              <m:r>
+                <w:rPr>
+                  <w:rFonts w:ascii="Cambria Math" w:hAnsi="Cambria Math"/>
+                  <w:lang w:val="es-ES" w:eastAsia="es-ES"/>
+                </w:rPr>
+                <m:t>C</m:t>
+              </m:r>
+              <m:r>
+                <w:rPr>
+                  <w:rFonts w:ascii="Cambria Math" w:hAnsi="Cambria Math"/>
+                  <w:lang w:val="es-ES" w:eastAsia="es-ES"/>
+                </w:rPr>
+                <m:t>_</m:t>
+              </m:r>
+              <m:r>
+                <w:rPr>
+                  <w:rFonts w:ascii="Cambria Math" w:hAnsi="Cambria Math"/>
+                  <w:lang w:val="es-ES" w:eastAsia="es-ES"/>
+                </w:rPr>
+                <m:t>TOTAL</m:t>
+              </m:r>
+            </m:sub>
+          </m:sSub>
+          <m:r>
+            <w:rPr>
+              <w:rFonts w:ascii="Cambria Math" w:hAnsi="Cambria Math"/>
+              <w:lang w:val="es-ES" w:eastAsia="es-ES"/>
+            </w:rPr>
+            <m:t>=</m:t>
+          </m:r>
+          <m:sSub>
+            <m:sSubPr>
+              <m:ctrlPr>
+                <w:rPr>
+                  <w:rFonts w:ascii="Cambria Math" w:hAnsi="Cambria Math"/>
+                  <w:i/>
+                  <w:lang w:val="es-ES" w:eastAsia="es-ES"/>
+                </w:rPr>
+              </m:ctrlPr>
+            </m:sSubPr>
+            <m:e>
+              <m:r>
+                <w:rPr>
+                  <w:rFonts w:ascii="Cambria Math" w:hAnsi="Cambria Math"/>
+                  <w:lang w:val="es-ES" w:eastAsia="es-ES"/>
+                </w:rPr>
+                <m:t>I</m:t>
+              </m:r>
+            </m:e>
+            <m:sub>
+              <m:r>
+                <w:rPr>
+                  <w:rFonts w:ascii="Cambria Math" w:hAnsi="Cambria Math"/>
+                  <w:lang w:val="es-ES" w:eastAsia="es-ES"/>
+                </w:rPr>
+                <m:t>PU</m:t>
+              </m:r>
+            </m:sub>
+          </m:sSub>
+          <m:r>
+            <w:rPr>
+              <w:rFonts w:ascii="Cambria Math" w:hAnsi="Cambria Math"/>
+              <w:lang w:val="es-ES" w:eastAsia="es-ES"/>
+            </w:rPr>
+            <m:t>+</m:t>
+          </m:r>
+          <m:sSub>
+            <m:sSubPr>
+              <m:ctrlPr>
+                <w:rPr>
+                  <w:rFonts w:ascii="Cambria Math" w:hAnsi="Cambria Math"/>
+                  <w:i/>
+                  <w:lang w:val="es-ES" w:eastAsia="es-ES"/>
+                </w:rPr>
+              </m:ctrlPr>
+            </m:sSubPr>
+            <m:e>
+              <m:r>
+                <w:rPr>
+                  <w:rFonts w:ascii="Cambria Math" w:hAnsi="Cambria Math"/>
+                  <w:lang w:val="es-ES" w:eastAsia="es-ES"/>
+                </w:rPr>
+                <m:t>I</m:t>
+              </m:r>
+            </m:e>
+            <m:sub>
+              <m:r>
+                <w:rPr>
+                  <w:rFonts w:ascii="Cambria Math" w:hAnsi="Cambria Math"/>
+                  <w:lang w:val="es-ES" w:eastAsia="es-ES"/>
+                </w:rPr>
+                <m:t>RELAY</m:t>
+              </m:r>
+            </m:sub>
+          </m:sSub>
+        </m:oMath>
+      </m:oMathPara>
+    </w:p>
+    <w:p>
+      <w:pPr>
+        <w:rPr>
+          <w:lang w:val="es-ES"/>
+        </w:rPr>
+      </w:pPr>
+      <w:r>
+        <w:rPr>
+          <w:lang w:val="es-ES"/>
+        </w:rPr>
+        <w:lastRenderedPageBreak/>
+        <w:t>Si se utiliza una resistencia de Pull-Up externa baja (ej.1.1k</w:t>
       </w:r>
       <w:r>
         <w:rPr>
           <w:rFonts w:ascii="Old English Text MT" w:hAnsi="Old English Text MT"/>
+          <w:lang w:val="es-ES"/>
+        </w:rPr>
+        <w:t>Ω</w:t>
+      </w:r>
+      <w:r>
+        <w:rPr>
+          <w:lang w:val="es-ES"/>
+        </w:rPr>
+        <w:t>), esta inyecta una gran cantidad de corriente inútil (I</w:t>
+      </w:r>
+      <w:r>
+        <w:rPr>
+          <w:vertAlign w:val="subscript"/>
+          <w:lang w:val="es-ES"/>
+        </w:rPr>
+        <w:t>PU</w:t>
+      </w:r>
+      <w:r>
+        <w:rPr>
+          <w:rFonts w:ascii="Old English Text MT" w:hAnsi="Old English Text MT"/>
+          <w:lang w:val="es-ES"/>
+        </w:rPr>
+        <w:t>≈</w:t>
+      </w:r>
+      <w:r>
+        <w:rPr>
+          <w:lang w:val="es-ES"/>
+        </w:rPr>
+        <w:t xml:space="preserve">4.5 mA) que satura inmediatamente la </w:t>
+      </w:r>
+      <w:r>
+        <w:rPr>
+          <w:b/>
+          <w:bCs/>
+          <w:lang w:val="es-ES"/>
+        </w:rPr>
+        <w:t>limitada capacidad de conducción del fototransistor</w:t>
+      </w:r>
+      <w:r>
+        <w:rPr>
+          <w:lang w:val="es-ES"/>
+        </w:rPr>
+        <w:t>. Como resultado, el transistor no es capaz de manejar toda la corriente externa y se queda sin capacidad para drenar la corriente del relé (I</w:t>
+      </w:r>
+      <w:r>
+        <w:rPr>
+          <w:vertAlign w:val="subscript"/>
+          <w:lang w:val="es-ES"/>
+        </w:rPr>
+        <w:t>Relay</w:t>
+      </w:r>
+      <w:r>
+        <w:rPr>
+          <w:lang w:val="es-ES"/>
+        </w:rPr>
+        <w:t>)</w:t>
+      </w:r>
+      <w:r>
+        <w:rPr>
+          <w:b/>
+          <w:bCs/>
+          <w:lang w:val="es-ES"/>
+        </w:rPr>
+        <w:t xml:space="preserve">, </w:t>
+      </w:r>
+      <w:r>
+        <w:rPr>
+          <w:lang w:val="es-ES"/>
+        </w:rPr>
+        <w:t>impidiendo la activación.</w:t>
+      </w:r>
+    </w:p>
+    <w:p>
+      <w:pPr>
+        <w:rPr>
+          <w:lang w:val="es-ES"/>
+        </w:rPr>
+      </w:pPr>
+      <w:r>
+        <w:rPr>
+          <w:lang w:val="es-ES"/>
+        </w:rPr>
+        <w:t xml:space="preserve">Se planteó la siguiente solución. Se procedió a aumentar de forma notoria el valor de la resistencia de </w:t>
+      </w:r>
+      <w:r>
+        <w:rPr>
           <w:i/>
           <w:iCs/>
           <w:lang w:val="es-ES"/>
         </w:rPr>
+        <w:t xml:space="preserve">Pull-Up </w:t>
+      </w:r>
+      <w:r>
+        <w:rPr>
+          <w:lang w:val="es-ES"/>
+        </w:rPr>
+        <w:t>externa, pasando de 2.2k</w:t>
+      </w:r>
+      <w:r>
+        <w:rPr>
+          <w:rFonts w:ascii="Old English Text MT" w:hAnsi="Old English Text MT"/>
+          <w:lang w:val="es-ES"/>
+        </w:rPr>
         <w:t>Ω</w:t>
       </w:r>
       <w:r>
         <w:rPr>
-          <w:i/>
-          <w:iCs/>
-          <w:lang w:val="es-ES"/>
-        </w:rPr>
-        <w:t>):</w:t>
-      </w:r>
-      <w:r>
-        <w:rPr>
-          <w:lang w:val="es-ES"/>
-        </w:rPr>
-        <w:t xml:space="preserve"> Inicialmente se utilizó una resistencia de 2.2 k</w:t>
+          <w:lang w:val="es-ES"/>
+        </w:rPr>
+        <w:t xml:space="preserve"> a 22k</w:t>
       </w:r>
       <w:r>
         <w:rPr>
           <w:rFonts w:ascii="Old English Text MT" w:hAnsi="Old English Text MT"/>
-          <w:i/>
-          <w:iCs/>
           <w:lang w:val="es-ES"/>
         </w:rPr>
         <w:t>Ω</w:t>
       </w:r>
       <w:r>
         <w:rPr>
-          <w:lang w:val="es-ES"/>
-        </w:rPr>
-        <w:t>. Al activar el sistema, la tensión en la entrada del relé caía solamente de 5V a 4.8V. Esta caída fue insuficiente; el optoacoplador no lograba drenar la corriente necesaria para conmutar el estado del relé.</w:t>
-      </w:r>
-    </w:p>
-    <w:p>
-      <w:pPr>
-        <w:numPr>
-          <w:ilvl w:val="1"/>
-          <w:numId w:val="86"/>
-        </w:numPr>
-        <w:rPr>
-          <w:lang w:val="es-ES"/>
-        </w:rPr>
-      </w:pPr>
-      <w:r>
-        <w:rPr>
-          <w:i/>
-          <w:iCs/>
-          <w:lang w:val="es-ES"/>
-        </w:rPr>
-        <w:t>Prueba B (1.1 k</w:t>
-      </w:r>
-      <w:r>
-        <w:rPr>
           <w:rFonts w:ascii="Old English Text MT" w:hAnsi="Old English Text MT"/>
-          <w:i/>
-          <w:iCs/>
-          <w:lang w:val="es-ES"/>
-        </w:rPr>
-        <w:t>Ω</w:t>
-      </w:r>
-      <w:r>
-        <w:rPr>
-          <w:i/>
-          <w:iCs/>
-          <w:lang w:val="es-ES"/>
-        </w:rPr>
-        <w:t xml:space="preserve"> - Solución Final):</w:t>
-      </w:r>
-      <w:r>
-        <w:rPr>
-          <w:lang w:val="es-ES"/>
-        </w:rPr>
-        <w:t xml:space="preserve"> Se redujo la resistencia a </w:t>
-      </w:r>
-      <w:r>
-        <w:rPr>
-          <w:b/>
-          <w:bCs/>
-          <w:lang w:val="es-ES"/>
-        </w:rPr>
-        <w:t>1.1 k</w:t>
+          <w:lang w:val="es-ES"/>
+        </w:rPr>
+        <w:t xml:space="preserve">. </w:t>
+      </w:r>
+      <w:r>
+        <w:rPr>
+          <w:lang w:val="es-ES"/>
+        </w:rPr>
+        <w:t>Al aumentarla, se minimiza la corriente parásita (I</w:t>
+      </w:r>
+      <w:r>
+        <w:rPr>
+          <w:vertAlign w:val="subscript"/>
+          <w:lang w:val="es-ES"/>
+        </w:rPr>
+        <w:t>PU</w:t>
+      </w:r>
+      <w:r>
+        <w:rPr>
+          <w:lang w:val="es-ES"/>
+        </w:rPr>
+        <w:t xml:space="preserve"> &lt; 0.2mA) y se libera gran parte de la capacidad de conducción del fototransistor, que podrá drenar más corriente proveniente del módulo de relés (I</w:t>
+      </w:r>
+      <w:r>
+        <w:rPr>
+          <w:vertAlign w:val="subscript"/>
+          <w:lang w:val="es-ES"/>
+        </w:rPr>
+        <w:t>RELAY</w:t>
+      </w:r>
+      <w:r>
+        <w:rPr>
+          <w:lang w:val="es-ES"/>
+        </w:rPr>
+        <w:t>)</w:t>
+      </w:r>
+      <w:r>
+        <w:rPr>
+          <w:lang w:val="es-ES"/>
+        </w:rPr>
+        <w:t>. De esta manera, el sistema es capaz de cerrar el circuito a tierra con la fuerza necesaria, aunque esté trabajando en región lineal.</w:t>
+      </w:r>
+    </w:p>
+    <w:p>
+      <w:pPr>
+        <w:rPr>
+          <w:b/>
+          <w:bCs/>
+        </w:rPr>
+      </w:pPr>
+      <w:r>
+        <w:rPr>
+          <w:b/>
+          <w:bCs/>
+        </w:rPr>
+        <w:t>4.</w:t>
+      </w:r>
+      <w:r>
+        <w:rPr>
+          <w:b/>
+          <w:bCs/>
+        </w:rPr>
+        <w:t>4 Validación del Punto de Operación</w:t>
+      </w:r>
+    </w:p>
+    <w:p>
+      <w:pPr>
+        <w:rPr>
+          <w:lang w:val="es-ES"/>
+        </w:rPr>
+      </w:pPr>
+      <w:r>
+        <w:rPr>
+          <w:lang w:val="es-ES"/>
+        </w:rPr>
+        <w:t>Aunque la tensión medida en el nodo de activación (V</w:t>
+      </w:r>
+      <w:r>
+        <w:rPr>
+          <w:vertAlign w:val="subscript"/>
+          <w:lang w:val="es-ES"/>
+        </w:rPr>
+        <w:t>IN</w:t>
+      </w:r>
+      <w:r>
+        <w:rPr>
+          <w:lang w:val="es-ES"/>
+        </w:rPr>
+        <w:t xml:space="preserve"> </w:t>
       </w:r>
       <w:r>
         <w:rPr>
           <w:rFonts w:ascii="Old English Text MT" w:hAnsi="Old English Text MT"/>
-          <w:i/>
-          <w:iCs/>
-          <w:lang w:val="es-ES"/>
-        </w:rPr>
-        <w:t>Ω</w:t>
-      </w:r>
-      <w:r>
-        <w:rPr>
-          <w:lang w:val="es-ES"/>
-        </w:rPr>
-        <w:t xml:space="preserve">. Aunque la tensión medida en activación bajó solo hasta </w:t>
-      </w:r>
-      <w:r>
-        <w:rPr>
-          <w:b/>
-          <w:bCs/>
-          <w:lang w:val="es-ES"/>
-        </w:rPr>
-        <w:t>4.4V</w:t>
-      </w:r>
-      <w:r>
-        <w:rPr>
-          <w:lang w:val="es-ES"/>
-        </w:rPr>
-        <w:t xml:space="preserve"> (no llegando a 0V), el aumento en el flujo de corriente permitido por la menor resistencia fue </w:t>
-      </w:r>
-      <w:r>
-        <w:rPr>
-          <w:b/>
-          <w:bCs/>
-          <w:lang w:val="es-ES"/>
-        </w:rPr>
-        <w:t>suficiente para excitar los optoacopladores internos del módulo de relés</w:t>
+          <w:lang w:val="es-ES"/>
+        </w:rPr>
+        <w:t>≈</w:t>
+      </w:r>
+      <w:r>
+        <w:rPr>
+          <w:lang w:val="es-ES"/>
+        </w:rPr>
+        <w:t xml:space="preserve"> 4,4V) podría parecer insuficiente en lógica digital, es válida para la topología de entrada del Módulo de Relés (transistor PNP). Esto es debido a la condición de activación de este, que </w:t>
+      </w:r>
+      <w:r>
+        <w:rPr>
+          <w:lang w:val="es-ES"/>
+        </w:rPr>
+        <w:t>requiere de una diferencia de potencial Base-Emisor (V</w:t>
+      </w:r>
+      <w:r>
+        <w:rPr>
+          <w:vertAlign w:val="subscript"/>
+          <w:lang w:val="es-ES"/>
+        </w:rPr>
+        <w:t>BE</w:t>
+      </w:r>
+      <w:r>
+        <w:rPr>
+          <w:vertAlign w:val="subscript"/>
+          <w:lang w:val="es-ES"/>
+        </w:rPr>
+        <w:t xml:space="preserve"> </w:t>
+      </w:r>
+      <w:r>
+        <w:rPr>
+          <w:lang w:val="es-ES"/>
+        </w:rPr>
+        <w:t>= V</w:t>
+      </w:r>
+      <w:r>
+        <w:rPr>
+          <w:vertAlign w:val="subscript"/>
+          <w:lang w:val="es-ES"/>
+        </w:rPr>
+        <w:t>CC</w:t>
+      </w:r>
+      <w:r>
+        <w:rPr>
+          <w:lang w:val="es-ES"/>
+        </w:rPr>
+        <w:t xml:space="preserve"> – V</w:t>
+      </w:r>
+      <w:r>
+        <w:rPr>
+          <w:vertAlign w:val="subscript"/>
+          <w:lang w:val="es-ES"/>
+        </w:rPr>
+        <w:t>IN</w:t>
+      </w:r>
+      <w:r>
+        <w:rPr>
+          <w:lang w:val="es-ES"/>
+        </w:rPr>
+        <w:t xml:space="preserve"> = 5.0V – 4.37V = </w:t>
+      </w:r>
+      <w:r>
+        <w:rPr>
+          <w:b/>
+          <w:bCs/>
+          <w:lang w:val="es-ES"/>
+        </w:rPr>
+        <w:t>0.63V</w:t>
       </w:r>
       <w:r>
         <w:rPr>
@@ -18316,58 +19564,37 @@
     <w:p>
       <w:pPr>
         <w:rPr>
-          <w:lang w:val="es-ES"/>
-        </w:rPr>
-      </w:pPr>
-      <w:r>
-        <w:rPr>
-          <w:b/>
-          <w:bCs/>
+          <w:rFonts w:ascii="Old English Text MT" w:hAnsi="Old English Text MT"/>
+          <w:lang w:val="es-ES"/>
+        </w:rPr>
+      </w:pPr>
+      <w:r>
+        <w:rPr>
+          <w:lang w:val="es-ES"/>
+        </w:rPr>
+        <w:t>Se concluye que la solución de alta impedancia para la resistencia de Pull-Up es válida, ya que compensa la debilidad de la etapa de entrada, garantizando que se cumpla el umbral mínimo de polarización necesario para una transición de estados estable.</w:t>
+      </w:r>
+      <w:r>
+        <w:rPr>
+          <w:b/>
+          <w:bCs/>
+          <w:lang w:val="es-ES"/>
+        </w:rPr>
+        <w:br w:type="page"/>
+      </w:r>
+    </w:p>
+    <w:p>
+      <w:pPr>
+        <w:pStyle w:val="Ttulo3"/>
+        <w:rPr>
+          <w:lang w:val="es-ES"/>
+        </w:rPr>
+      </w:pPr>
+      <w:r>
+        <w:rPr>
           <w:lang w:val="es-ES"/>
         </w:rPr>
         <w:lastRenderedPageBreak/>
-        <w:t>Conclusión Técnica:</w:t>
-      </w:r>
-      <w:r>
-        <w:rPr>
-          <w:lang w:val="es-ES"/>
-        </w:rPr>
-        <w:t xml:space="preserve"> El sistema de activación no depende de un umbral de tensión estricto (0V), sino de suministrar la corriente mínima de operación (mA) a la etapa de entrada del relé. La resistencia de 1.1 k</w:t>
-      </w:r>
-      <w:r>
-        <w:rPr>
-          <w:rFonts w:ascii="Old English Text MT" w:hAnsi="Old English Text MT"/>
-          <w:i/>
-          <w:iCs/>
-          <w:lang w:val="es-ES"/>
-        </w:rPr>
-        <w:t>Ω</w:t>
-      </w:r>
-      <w:r>
-        <w:rPr>
-          <w:lang w:val="es-ES"/>
-        </w:rPr>
-        <w:t xml:space="preserve"> proporcionó el equilibrio correcto entre limitación de corriente y capacidad de excitación.</w:t>
-      </w:r>
-    </w:p>
-    <w:p>
-      <w:pPr>
-        <w:rPr>
-          <w:lang w:val="es-ES"/>
-        </w:rPr>
-      </w:pPr>
-    </w:p>
-    <w:p>
-      <w:pPr>
-        <w:pStyle w:val="Ttulo3"/>
-        <w:rPr>
-          <w:lang w:val="es-ES"/>
-        </w:rPr>
-      </w:pPr>
-      <w:r>
-        <w:rPr>
-          <w:lang w:val="es-ES"/>
-        </w:rPr>
         <w:t>SUB-SISTEMA 3.3: Captura de Feedback (</w:t>
       </w:r>
       <w:r>
@@ -18674,7 +19901,6 @@
           <w:bCs/>
           <w:lang w:val="es-ES"/>
         </w:rPr>
-        <w:lastRenderedPageBreak/>
         <w:t>Solución de Hardware:</w:t>
       </w:r>
       <w:r>
@@ -18731,6 +19957,7 @@
         <w:rPr>
           <w:lang w:val="es-ES"/>
         </w:rPr>
+        <w:lastRenderedPageBreak/>
         <w:t xml:space="preserve">Al intentar usar el </w:t>
       </w:r>
       <w:r>
@@ -19575,6 +20802,7 @@
         <w:rPr>
           <w:b/>
           <w:bCs/>
+          <w:noProof/>
           <w:lang w:val="es-ES"/>
         </w:rPr>
         <w:drawing>
@@ -19660,10 +20888,11 @@
         <w:rPr>
           <w:b/>
           <w:bCs/>
+          <w:noProof/>
           <w:lang w:val="es-ES"/>
         </w:rPr>
         <w:drawing>
-          <wp:anchor distT="0" distB="0" distL="114300" distR="114300" simplePos="0" relativeHeight="251658240" behindDoc="0" locked="0" layoutInCell="1" allowOverlap="1" wp14:anchorId="78F64CB2" wp14:editId="15BF8DBD">
+          <wp:anchor distT="0" distB="0" distL="114300" distR="114300" simplePos="0" relativeHeight="251658240" behindDoc="0" locked="0" layoutInCell="1" allowOverlap="1" wp14:anchorId="78F64CB2" wp14:editId="0CBBD97D">
             <wp:simplePos x="0" y="0"/>
             <wp:positionH relativeFrom="margin">
               <wp:align>left</wp:align>
@@ -20240,10 +21469,11 @@
         <w:rPr>
           <w:b/>
           <w:bCs/>
+          <w:noProof/>
           <w:lang w:val="es-ES"/>
         </w:rPr>
         <w:drawing>
-          <wp:anchor distT="0" distB="0" distL="114300" distR="114300" simplePos="0" relativeHeight="251661312" behindDoc="0" locked="0" layoutInCell="1" allowOverlap="1" wp14:anchorId="608B487F" wp14:editId="2EBDD325">
+          <wp:anchor distT="0" distB="0" distL="114300" distR="114300" simplePos="0" relativeHeight="251661312" behindDoc="0" locked="0" layoutInCell="1" allowOverlap="1" wp14:anchorId="608B487F" wp14:editId="74CA3763">
             <wp:simplePos x="0" y="0"/>
             <wp:positionH relativeFrom="column">
               <wp:posOffset>2717165</wp:posOffset>
@@ -20302,10 +21532,11 @@
         <w:rPr>
           <w:b/>
           <w:bCs/>
+          <w:noProof/>
           <w:lang w:val="es-ES"/>
         </w:rPr>
         <w:drawing>
-          <wp:anchor distT="0" distB="0" distL="114300" distR="114300" simplePos="0" relativeHeight="251660288" behindDoc="0" locked="0" layoutInCell="1" allowOverlap="1" wp14:anchorId="5C34A2FF" wp14:editId="3C9156DB">
+          <wp:anchor distT="0" distB="0" distL="114300" distR="114300" simplePos="0" relativeHeight="251660288" behindDoc="0" locked="0" layoutInCell="1" allowOverlap="1" wp14:anchorId="5C34A2FF" wp14:editId="03F54E51">
             <wp:simplePos x="0" y="0"/>
             <wp:positionH relativeFrom="margin">
               <wp:align>left</wp:align>
@@ -20381,6 +21612,7 @@
         <w:rPr>
           <w:b/>
           <w:bCs/>
+          <w:noProof/>
           <w:lang w:val="es-ES"/>
         </w:rPr>
         <w:drawing>
@@ -20523,19 +21755,7 @@
         <w:rPr>
           <w:lang w:val="es-ES"/>
         </w:rPr>
-        <w:t xml:space="preserve">En cuanto al análisis de jitter, sería esperable obtener mayor variación con un tamaño de las muestras mayor (50 ciclos). Sin embargo, seguimos conservando un valor muy bajo de 0.056 ms (53 µs). Aunque es ligeramente superior al del Escenario 1 (38 </w:t>
-      </w:r>
-      <w:r>
-        <w:rPr>
-          <w:lang w:val="es-ES"/>
-        </w:rPr>
-        <w:t>µs</w:t>
-      </w:r>
-      <w:r>
-        <w:rPr>
-          <w:lang w:val="es-ES"/>
-        </w:rPr>
-        <w:t>), sigue siendo un valor despreciable en el contexto de teleprotección.</w:t>
+        <w:t>En cuanto al análisis de jitter, sería esperable obtener mayor variación con un tamaño de las muestras mayor (50 ciclos). Sin embargo, seguimos conservando un valor muy bajo de 0.056 ms (53 µs). Aunque es ligeramente superior al del Escenario 1 (38 µs), sigue siendo un valor despreciable en el contexto de teleprotección.</w:t>
       </w:r>
     </w:p>
     <w:p>
@@ -21958,6 +23178,7 @@
         <w:rPr>
           <w:b/>
           <w:bCs/>
+          <w:noProof/>
           <w:lang w:val="es-ES"/>
         </w:rPr>
         <w:lastRenderedPageBreak/>
@@ -22107,10 +23328,11 @@
         <w:rPr>
           <w:b/>
           <w:bCs/>
+          <w:noProof/>
           <w:lang w:val="es-ES"/>
         </w:rPr>
         <w:drawing>
-          <wp:anchor distT="0" distB="0" distL="114300" distR="114300" simplePos="0" relativeHeight="251664384" behindDoc="0" locked="0" layoutInCell="1" allowOverlap="1" wp14:anchorId="1ACD2AE9" wp14:editId="57C044E8">
+          <wp:anchor distT="0" distB="0" distL="114300" distR="114300" simplePos="0" relativeHeight="251664384" behindDoc="0" locked="0" layoutInCell="1" allowOverlap="1" wp14:anchorId="1ACD2AE9" wp14:editId="6028453E">
             <wp:simplePos x="0" y="0"/>
             <wp:positionH relativeFrom="column">
               <wp:posOffset>2559</wp:posOffset>
@@ -24450,7 +25672,7 @@
       </w:r>
       <w:r>
         <w:rPr>
-          <w:lang w:val="en-US"/>
+          <w:lang w:val="es-ES"/>
         </w:rPr>
         <w:br w:type="page"/>
       </w:r>
@@ -39007,6 +40229,119 @@
     </w:lvl>
   </w:abstractNum>
   <w:abstractNum w:abstractNumId="99" w15:restartNumberingAfterBreak="0">
+    <w:nsid w:val="712146ED"/>
+    <w:multiLevelType w:val="multilevel"/>
+    <w:tmpl w:val="587AAA58"/>
+    <w:lvl w:ilvl="0">
+      <w:start w:val="1"/>
+      <w:numFmt w:val="decimal"/>
+      <w:lvlText w:val="%1."/>
+      <w:lvlJc w:val="left"/>
+      <w:pPr>
+        <w:tabs>
+          <w:tab w:val="num" w:pos="720"/>
+        </w:tabs>
+        <w:ind w:left="720" w:hanging="360"/>
+      </w:pPr>
+    </w:lvl>
+    <w:lvl w:ilvl="1" w:tentative="1">
+      <w:start w:val="1"/>
+      <w:numFmt w:val="decimal"/>
+      <w:lvlText w:val="%2."/>
+      <w:lvlJc w:val="left"/>
+      <w:pPr>
+        <w:tabs>
+          <w:tab w:val="num" w:pos="1440"/>
+        </w:tabs>
+        <w:ind w:left="1440" w:hanging="360"/>
+      </w:pPr>
+    </w:lvl>
+    <w:lvl w:ilvl="2" w:tentative="1">
+      <w:start w:val="1"/>
+      <w:numFmt w:val="decimal"/>
+      <w:lvlText w:val="%3."/>
+      <w:lvlJc w:val="left"/>
+      <w:pPr>
+        <w:tabs>
+          <w:tab w:val="num" w:pos="2160"/>
+        </w:tabs>
+        <w:ind w:left="2160" w:hanging="360"/>
+      </w:pPr>
+    </w:lvl>
+    <w:lvl w:ilvl="3" w:tentative="1">
+      <w:start w:val="1"/>
+      <w:numFmt w:val="decimal"/>
+      <w:lvlText w:val="%4."/>
+      <w:lvlJc w:val="left"/>
+      <w:pPr>
+        <w:tabs>
+          <w:tab w:val="num" w:pos="2880"/>
+        </w:tabs>
+        <w:ind w:left="2880" w:hanging="360"/>
+      </w:pPr>
+    </w:lvl>
+    <w:lvl w:ilvl="4" w:tentative="1">
+      <w:start w:val="1"/>
+      <w:numFmt w:val="decimal"/>
+      <w:lvlText w:val="%5."/>
+      <w:lvlJc w:val="left"/>
+      <w:pPr>
+        <w:tabs>
+          <w:tab w:val="num" w:pos="3600"/>
+        </w:tabs>
+        <w:ind w:left="3600" w:hanging="360"/>
+      </w:pPr>
+    </w:lvl>
+    <w:lvl w:ilvl="5" w:tentative="1">
+      <w:start w:val="1"/>
+      <w:numFmt w:val="decimal"/>
+      <w:lvlText w:val="%6."/>
+      <w:lvlJc w:val="left"/>
+      <w:pPr>
+        <w:tabs>
+          <w:tab w:val="num" w:pos="4320"/>
+        </w:tabs>
+        <w:ind w:left="4320" w:hanging="360"/>
+      </w:pPr>
+    </w:lvl>
+    <w:lvl w:ilvl="6" w:tentative="1">
+      <w:start w:val="1"/>
+      <w:numFmt w:val="decimal"/>
+      <w:lvlText w:val="%7."/>
+      <w:lvlJc w:val="left"/>
+      <w:pPr>
+        <w:tabs>
+          <w:tab w:val="num" w:pos="5040"/>
+        </w:tabs>
+        <w:ind w:left="5040" w:hanging="360"/>
+      </w:pPr>
+    </w:lvl>
+    <w:lvl w:ilvl="7" w:tentative="1">
+      <w:start w:val="1"/>
+      <w:numFmt w:val="decimal"/>
+      <w:lvlText w:val="%8."/>
+      <w:lvlJc w:val="left"/>
+      <w:pPr>
+        <w:tabs>
+          <w:tab w:val="num" w:pos="5760"/>
+        </w:tabs>
+        <w:ind w:left="5760" w:hanging="360"/>
+      </w:pPr>
+    </w:lvl>
+    <w:lvl w:ilvl="8" w:tentative="1">
+      <w:start w:val="1"/>
+      <w:numFmt w:val="decimal"/>
+      <w:lvlText w:val="%9."/>
+      <w:lvlJc w:val="left"/>
+      <w:pPr>
+        <w:tabs>
+          <w:tab w:val="num" w:pos="6480"/>
+        </w:tabs>
+        <w:ind w:left="6480" w:hanging="360"/>
+      </w:pPr>
+    </w:lvl>
+  </w:abstractNum>
+  <w:abstractNum w:abstractNumId="100" w15:restartNumberingAfterBreak="0">
     <w:nsid w:val="71437449"/>
     <w:multiLevelType w:val="multilevel"/>
     <w:tmpl w:val="DA00DDCE"/>
@@ -39155,7 +40490,7 @@
       </w:rPr>
     </w:lvl>
   </w:abstractNum>
-  <w:abstractNum w:abstractNumId="100" w15:restartNumberingAfterBreak="0">
+  <w:abstractNum w:abstractNumId="101" w15:restartNumberingAfterBreak="0">
     <w:nsid w:val="715515F0"/>
     <w:multiLevelType w:val="multilevel"/>
     <w:tmpl w:val="AB0C6354"/>
@@ -39304,7 +40639,7 @@
       </w:rPr>
     </w:lvl>
   </w:abstractNum>
-  <w:abstractNum w:abstractNumId="101" w15:restartNumberingAfterBreak="0">
+  <w:abstractNum w:abstractNumId="102" w15:restartNumberingAfterBreak="0">
     <w:nsid w:val="735C517A"/>
     <w:multiLevelType w:val="multilevel"/>
     <w:tmpl w:val="D8ACC2EC"/>
@@ -39453,7 +40788,7 @@
       </w:rPr>
     </w:lvl>
   </w:abstractNum>
-  <w:abstractNum w:abstractNumId="102" w15:restartNumberingAfterBreak="0">
+  <w:abstractNum w:abstractNumId="103" w15:restartNumberingAfterBreak="0">
     <w:nsid w:val="738D4026"/>
     <w:multiLevelType w:val="multilevel"/>
     <w:tmpl w:val="5330F106"/>
@@ -39602,7 +40937,7 @@
       </w:rPr>
     </w:lvl>
   </w:abstractNum>
-  <w:abstractNum w:abstractNumId="103" w15:restartNumberingAfterBreak="0">
+  <w:abstractNum w:abstractNumId="104" w15:restartNumberingAfterBreak="0">
     <w:nsid w:val="74A768F1"/>
     <w:multiLevelType w:val="multilevel"/>
     <w:tmpl w:val="4D042728"/>
@@ -39747,7 +41082,7 @@
       </w:rPr>
     </w:lvl>
   </w:abstractNum>
-  <w:abstractNum w:abstractNumId="104" w15:restartNumberingAfterBreak="0">
+  <w:abstractNum w:abstractNumId="105" w15:restartNumberingAfterBreak="0">
     <w:nsid w:val="7BA82FD3"/>
     <w:multiLevelType w:val="multilevel"/>
     <w:tmpl w:val="FFD2CE2A"/>
@@ -39892,7 +41227,7 @@
       </w:rPr>
     </w:lvl>
   </w:abstractNum>
-  <w:abstractNum w:abstractNumId="105" w15:restartNumberingAfterBreak="0">
+  <w:abstractNum w:abstractNumId="106" w15:restartNumberingAfterBreak="0">
     <w:nsid w:val="7BD61EE3"/>
     <w:multiLevelType w:val="multilevel"/>
     <w:tmpl w:val="5162A5EE"/>
@@ -40041,7 +41376,7 @@
       </w:rPr>
     </w:lvl>
   </w:abstractNum>
-  <w:abstractNum w:abstractNumId="106" w15:restartNumberingAfterBreak="0">
+  <w:abstractNum w:abstractNumId="107" w15:restartNumberingAfterBreak="0">
     <w:nsid w:val="7D5F7453"/>
     <w:multiLevelType w:val="multilevel"/>
     <w:tmpl w:val="B826FDAA"/>
@@ -40186,7 +41521,7 @@
       </w:rPr>
     </w:lvl>
   </w:abstractNum>
-  <w:abstractNum w:abstractNumId="107" w15:restartNumberingAfterBreak="0">
+  <w:abstractNum w:abstractNumId="108" w15:restartNumberingAfterBreak="0">
     <w:nsid w:val="7DF440A3"/>
     <w:multiLevelType w:val="multilevel"/>
     <w:tmpl w:val="FB08E640"/>
@@ -40335,7 +41670,7 @@
       </w:rPr>
     </w:lvl>
   </w:abstractNum>
-  <w:abstractNum w:abstractNumId="108" w15:restartNumberingAfterBreak="0">
+  <w:abstractNum w:abstractNumId="109" w15:restartNumberingAfterBreak="0">
     <w:nsid w:val="7E7471FA"/>
     <w:multiLevelType w:val="hybridMultilevel"/>
     <w:tmpl w:val="BC88448E"/>
@@ -40448,7 +41783,7 @@
       </w:rPr>
     </w:lvl>
   </w:abstractNum>
-  <w:abstractNum w:abstractNumId="109" w15:restartNumberingAfterBreak="0">
+  <w:abstractNum w:abstractNumId="110" w15:restartNumberingAfterBreak="0">
     <w:nsid w:val="7EAF6608"/>
     <w:multiLevelType w:val="multilevel"/>
     <w:tmpl w:val="09B00DAC"/>
@@ -40597,7 +41932,7 @@
     <w:abstractNumId w:val="37"/>
   </w:num>
   <w:num w:numId="2" w16cid:durableId="1049263226">
-    <w:abstractNumId w:val="101"/>
+    <w:abstractNumId w:val="102"/>
   </w:num>
   <w:num w:numId="3" w16cid:durableId="1341352584">
     <w:abstractNumId w:val="39"/>
@@ -40630,7 +41965,7 @@
     <w:abstractNumId w:val="91"/>
   </w:num>
   <w:num w:numId="13" w16cid:durableId="182208790">
-    <w:abstractNumId w:val="100"/>
+    <w:abstractNumId w:val="101"/>
   </w:num>
   <w:num w:numId="14" w16cid:durableId="694430437">
     <w:abstractNumId w:val="19"/>
@@ -40642,7 +41977,7 @@
     <w:abstractNumId w:val="17"/>
   </w:num>
   <w:num w:numId="17" w16cid:durableId="1848250647">
-    <w:abstractNumId w:val="104"/>
+    <w:abstractNumId w:val="105"/>
   </w:num>
   <w:num w:numId="18" w16cid:durableId="399180204">
     <w:abstractNumId w:val="61"/>
@@ -40696,7 +42031,7 @@
     <w:abstractNumId w:val="53"/>
   </w:num>
   <w:num w:numId="34" w16cid:durableId="1946880664">
-    <w:abstractNumId w:val="107"/>
+    <w:abstractNumId w:val="108"/>
   </w:num>
   <w:num w:numId="35" w16cid:durableId="56783721">
     <w:abstractNumId w:val="20"/>
@@ -40756,7 +42091,7 @@
     <w:abstractNumId w:val="32"/>
   </w:num>
   <w:num w:numId="54" w16cid:durableId="513155941">
-    <w:abstractNumId w:val="105"/>
+    <w:abstractNumId w:val="106"/>
   </w:num>
   <w:num w:numId="55" w16cid:durableId="1594779341">
     <w:abstractNumId w:val="23"/>
@@ -40813,7 +42148,7 @@
     <w:abstractNumId w:val="69"/>
   </w:num>
   <w:num w:numId="73" w16cid:durableId="1407655314">
-    <w:abstractNumId w:val="99"/>
+    <w:abstractNumId w:val="100"/>
   </w:num>
   <w:num w:numId="74" w16cid:durableId="1901360199">
     <w:abstractNumId w:val="24"/>
@@ -40822,7 +42157,7 @@
     <w:abstractNumId w:val="97"/>
   </w:num>
   <w:num w:numId="76" w16cid:durableId="1398240358">
-    <w:abstractNumId w:val="103"/>
+    <w:abstractNumId w:val="104"/>
   </w:num>
   <w:num w:numId="77" w16cid:durableId="1467429520">
     <w:abstractNumId w:val="56"/>
@@ -40894,7 +42229,7 @@
     <w:abstractNumId w:val="65"/>
   </w:num>
   <w:num w:numId="99" w16cid:durableId="1566989861">
-    <w:abstractNumId w:val="108"/>
+    <w:abstractNumId w:val="109"/>
   </w:num>
   <w:num w:numId="100" w16cid:durableId="960961584">
     <w:abstractNumId w:val="11"/>
@@ -40903,7 +42238,7 @@
     <w:abstractNumId w:val="59"/>
   </w:num>
   <w:num w:numId="102" w16cid:durableId="2064522629">
-    <w:abstractNumId w:val="106"/>
+    <w:abstractNumId w:val="107"/>
   </w:num>
   <w:num w:numId="103" w16cid:durableId="564147926">
     <w:abstractNumId w:val="52"/>
@@ -40912,7 +42247,7 @@
     <w:abstractNumId w:val="90"/>
   </w:num>
   <w:num w:numId="105" w16cid:durableId="1832673567">
-    <w:abstractNumId w:val="109"/>
+    <w:abstractNumId w:val="110"/>
   </w:num>
   <w:num w:numId="106" w16cid:durableId="1063603966">
     <w:abstractNumId w:val="25"/>
@@ -40927,13 +42262,16 @@
     <w:abstractNumId w:val="40"/>
   </w:num>
   <w:num w:numId="110" w16cid:durableId="76900924">
-    <w:abstractNumId w:val="102"/>
+    <w:abstractNumId w:val="103"/>
   </w:num>
   <w:num w:numId="111" w16cid:durableId="989094841">
     <w:abstractNumId w:val="51"/>
   </w:num>
   <w:num w:numId="112" w16cid:durableId="266890499">
     <w:abstractNumId w:val="7"/>
+  </w:num>
+  <w:num w:numId="113" w16cid:durableId="1139302722">
+    <w:abstractNumId w:val="99"/>
   </w:num>
   <w:numIdMacAtCleanup w:val="37"/>
 </w:numbering>
@@ -41877,6 +43215,33 @@
       <w:rFonts w:ascii="Times New Roman" w:hAnsi="Times New Roman" w:cs="Times New Roman"/>
     </w:rPr>
   </w:style>
+  <w:style w:type="character" w:styleId="Textodelmarcadordeposicin">
+    <w:name w:val="Placeholder Text"/>
+    <w:basedOn w:val="Fuentedeprrafopredeter"/>
+    <w:uiPriority w:val="99"/>
+    <w:semiHidden/>
+    <w:rsid w:val="007A4CC8"/>
+    <w:rPr>
+      <w:color w:val="666666"/>
+    </w:rPr>
+  </w:style>
+  <w:style w:type="paragraph" w:styleId="Sinespaciado">
+    <w:name w:val="No Spacing"/>
+    <w:uiPriority w:val="1"/>
+    <w:qFormat/>
+    <w:rsid w:val="004000DD"/>
+    <w:pPr>
+      <w:spacing w:after="0" w:line="240" w:lineRule="auto"/>
+    </w:pPr>
+    <w:rPr>
+      <w:lang w:val="ca-ES"/>
+    </w:rPr>
+  </w:style>
+  <w:style w:type="character" w:customStyle="1" w:styleId="math-inline">
+    <w:name w:val="math-inline"/>
+    <w:basedOn w:val="Fuentedeprrafopredeter"/>
+    <w:rsid w:val="00454F68"/>
+  </w:style>
 </w:styles>
 </file>
 

</xml_diff>

<commit_message>
fix timestamp correlation and silent channel logging
- Replace 'event.timestamp_ns' (monotonic) with 'time.time_ns()' (epoch) in hil_server.py to sync logs with SNMP Traps.
- Force initialization of empty log lists in 'command_config_log' to allow report generation for silent channels (Isolation Test).
- Move log dictionary clearing from 'command_start_log' to 'command_config_log' to prevent overwriting initialization.
- Add debug logging in Robot/Python for timestamp verification.
</commit_message>
<xml_diff>
--- a/Documentos/Recopilación De Información WP2.docx
+++ b/Documentos/Recopilación De Información WP2.docx
@@ -1091,7 +1091,7 @@
           <w:lang w:val="es-ES"/>
         </w:rPr>
         <w:pict w14:anchorId="46EA4A75">
-          <v:rect id="_x0000_i1082" style="width:0;height:1.5pt" o:hralign="center" o:hrstd="t" o:hr="t" fillcolor="#a0a0a0" stroked="f"/>
+          <v:rect id="_x0000_i1025" style="width:0;height:1.5pt" o:hralign="center" o:hrstd="t" o:hr="t" fillcolor="#a0a0a0" stroked="f"/>
         </w:pict>
       </w:r>
     </w:p>
@@ -3498,7 +3498,7 @@
           <w:lang w:val="es-ES"/>
         </w:rPr>
         <w:pict w14:anchorId="52886EB4">
-          <v:rect id="_x0000_i1083" style="width:0;height:1.5pt" o:hralign="center" o:hrstd="t" o:hr="t" fillcolor="#a0a0a0" stroked="f"/>
+          <v:rect id="_x0000_i1026" style="width:0;height:1.5pt" o:hralign="center" o:hrstd="t" o:hr="t" fillcolor="#a0a0a0" stroked="f"/>
         </w:pict>
       </w:r>
     </w:p>
@@ -3866,7 +3866,7 @@
           <w:lang w:val="es-ES"/>
         </w:rPr>
         <w:pict w14:anchorId="570BBE97">
-          <v:rect id="_x0000_i1084" style="width:0;height:1.5pt" o:hralign="center" o:hrstd="t" o:hr="t" fillcolor="#a0a0a0" stroked="f"/>
+          <v:rect id="_x0000_i1027" style="width:0;height:1.5pt" o:hralign="center" o:hrstd="t" o:hr="t" fillcolor="#a0a0a0" stroked="f"/>
         </w:pict>
       </w:r>
     </w:p>
@@ -4081,7 +4081,7 @@
           <w:lang w:val="es-ES"/>
         </w:rPr>
         <w:pict w14:anchorId="789B8077">
-          <v:rect id="_x0000_i1085" style="width:0;height:1.5pt" o:hralign="center" o:hrstd="t" o:hr="t" fillcolor="#a0a0a0" stroked="f"/>
+          <v:rect id="_x0000_i1028" style="width:0;height:1.5pt" o:hralign="center" o:hrstd="t" o:hr="t" fillcolor="#a0a0a0" stroked="f"/>
         </w:pict>
       </w:r>
     </w:p>
@@ -4315,7 +4315,7 @@
           <w:lang w:val="es-ES"/>
         </w:rPr>
         <w:pict w14:anchorId="009C5EBA">
-          <v:rect id="_x0000_i1086" style="width:0;height:1.5pt" o:hralign="center" o:hrstd="t" o:hr="t" fillcolor="#a0a0a0" stroked="f"/>
+          <v:rect id="_x0000_i1029" style="width:0;height:1.5pt" o:hralign="center" o:hrstd="t" o:hr="t" fillcolor="#a0a0a0" stroked="f"/>
         </w:pict>
       </w:r>
     </w:p>
@@ -7545,7 +7545,7 @@
           <w:lang w:val="es-ES"/>
         </w:rPr>
         <w:pict w14:anchorId="1CDACFDE">
-          <v:rect id="_x0000_i1087" style="width:0;height:1.5pt" o:hralign="center" o:hrstd="t" o:hr="t" fillcolor="#a0a0a0" stroked="f"/>
+          <v:rect id="_x0000_i1030" style="width:0;height:1.5pt" o:hralign="center" o:hrstd="t" o:hr="t" fillcolor="#a0a0a0" stroked="f"/>
         </w:pict>
       </w:r>
     </w:p>
@@ -8761,7 +8761,7 @@
           <w:lang w:val="es-ES"/>
         </w:rPr>
         <w:pict w14:anchorId="1AD1F4F9">
-          <v:rect id="_x0000_i1088" style="width:0;height:1.5pt" o:hralign="center" o:hrstd="t" o:hr="t" fillcolor="#a0a0a0" stroked="f"/>
+          <v:rect id="_x0000_i1031" style="width:0;height:1.5pt" o:hralign="center" o:hrstd="t" o:hr="t" fillcolor="#a0a0a0" stroked="f"/>
         </w:pict>
       </w:r>
     </w:p>
@@ -9208,7 +9208,7 @@
         </w:rPr>
         <w:lastRenderedPageBreak/>
         <w:pict w14:anchorId="03AFB74C">
-          <v:rect id="_x0000_i1089" style="width:0;height:1.5pt" o:hralign="center" o:hrstd="t" o:hr="t" fillcolor="#a0a0a0" stroked="f"/>
+          <v:rect id="_x0000_i1032" style="width:0;height:1.5pt" o:hralign="center" o:hrstd="t" o:hr="t" fillcolor="#a0a0a0" stroked="f"/>
         </w:pict>
       </w:r>
     </w:p>
@@ -9556,7 +9556,7 @@
           <w:lang w:val="es-ES"/>
         </w:rPr>
         <w:pict w14:anchorId="071792FD">
-          <v:rect id="_x0000_i1090" style="width:0;height:1.5pt" o:hralign="center" o:hrstd="t" o:hr="t" fillcolor="#a0a0a0" stroked="f"/>
+          <v:rect id="_x0000_i1033" style="width:0;height:1.5pt" o:hralign="center" o:hrstd="t" o:hr="t" fillcolor="#a0a0a0" stroked="f"/>
         </w:pict>
       </w:r>
     </w:p>
@@ -10351,7 +10351,7 @@
           <w:lang w:val="es-ES"/>
         </w:rPr>
         <w:pict w14:anchorId="2E6EA61D">
-          <v:rect id="_x0000_i1091" style="width:0;height:1.5pt" o:hralign="center" o:hrstd="t" o:hr="t" fillcolor="#a0a0a0" stroked="f"/>
+          <v:rect id="_x0000_i1034" style="width:0;height:1.5pt" o:hralign="center" o:hrstd="t" o:hr="t" fillcolor="#a0a0a0" stroked="f"/>
         </w:pict>
       </w:r>
     </w:p>
@@ -10719,7 +10719,7 @@
           <w:lang w:val="es-ES"/>
         </w:rPr>
         <w:pict w14:anchorId="5A1C39B4">
-          <v:rect id="_x0000_i1092" style="width:0;height:1.5pt" o:hralign="center" o:hrstd="t" o:hr="t" fillcolor="#a0a0a0" stroked="f"/>
+          <v:rect id="_x0000_i1035" style="width:0;height:1.5pt" o:hralign="center" o:hrstd="t" o:hr="t" fillcolor="#a0a0a0" stroked="f"/>
         </w:pict>
       </w:r>
     </w:p>
@@ -11226,7 +11226,7 @@
         </w:rPr>
         <w:lastRenderedPageBreak/>
         <w:pict w14:anchorId="07DEA169">
-          <v:rect id="_x0000_i1093" style="width:0;height:1.5pt" o:hralign="center" o:hrstd="t" o:hr="t" fillcolor="#a0a0a0" stroked="f"/>
+          <v:rect id="_x0000_i1036" style="width:0;height:1.5pt" o:hralign="center" o:hrstd="t" o:hr="t" fillcolor="#a0a0a0" stroked="f"/>
         </w:pict>
       </w:r>
     </w:p>
@@ -11746,7 +11746,7 @@
           <w:lang w:val="es-ES"/>
         </w:rPr>
         <w:pict w14:anchorId="02E2E5A8">
-          <v:rect id="_x0000_i1094" style="width:0;height:1.5pt" o:hralign="center" o:hrstd="t" o:hr="t" fillcolor="#a0a0a0" stroked="f"/>
+          <v:rect id="_x0000_i1037" style="width:0;height:1.5pt" o:hralign="center" o:hrstd="t" o:hr="t" fillcolor="#a0a0a0" stroked="f"/>
         </w:pict>
       </w:r>
     </w:p>
@@ -11791,7 +11791,7 @@
           <w:lang w:val="es-ES"/>
         </w:rPr>
         <w:pict w14:anchorId="55910D76">
-          <v:rect id="_x0000_i1095" style="width:0;height:1.5pt" o:hralign="center" o:hrstd="t" o:hr="t" fillcolor="#a0a0a0" stroked="f"/>
+          <v:rect id="_x0000_i1038" style="width:0;height:1.5pt" o:hralign="center" o:hrstd="t" o:hr="t" fillcolor="#a0a0a0" stroked="f"/>
         </w:pict>
       </w:r>
     </w:p>
@@ -14534,7 +14534,7 @@
           <w:lang w:val="es-ES"/>
         </w:rPr>
         <w:pict w14:anchorId="03617B8C">
-          <v:rect id="_x0000_i1096" style="width:0;height:1.5pt" o:hralign="center" o:hrstd="t" o:hr="t" fillcolor="#a0a0a0" stroked="f"/>
+          <v:rect id="_x0000_i1039" style="width:0;height:1.5pt" o:hralign="center" o:hrstd="t" o:hr="t" fillcolor="#a0a0a0" stroked="f"/>
         </w:pict>
       </w:r>
     </w:p>
@@ -14616,21 +14616,7 @@
         <w:rPr>
           <w:lang w:val="es-ES"/>
         </w:rPr>
-        <w:t xml:space="preserve"> Al ejecutar la "Ráfaga de Rendimiento", el informe CSV se generaba vacío (con </w:t>
-      </w:r>
-      <w:proofErr w:type="gramStart"/>
-      <w:r>
-        <w:rPr>
-          <w:lang w:val="es-ES"/>
-        </w:rPr>
-        <w:t>cabeceras</w:t>
-      </w:r>
-      <w:proofErr w:type="gramEnd"/>
-      <w:r>
-        <w:rPr>
-          <w:lang w:val="es-ES"/>
-        </w:rPr>
-        <w:t xml:space="preserve"> pero sin datos).</w:t>
+        <w:t xml:space="preserve"> Al ejecutar la "Ráfaga de Rendimiento", el informe CSV se generaba vacío (con cabeceras pero sin datos).</w:t>
       </w:r>
     </w:p>
     <w:p>
@@ -14736,21 +14722,7 @@
         <w:rPr>
           <w:lang w:val="es-ES"/>
         </w:rPr>
-        <w:t xml:space="preserve">(t5)), permitiendo escribir "MISSING" en la columna </w:t>
-      </w:r>
-      <w:proofErr w:type="gramStart"/>
-      <w:r>
-        <w:rPr>
-          <w:lang w:val="es-ES"/>
-        </w:rPr>
-        <w:t>T0</w:t>
-      </w:r>
-      <w:proofErr w:type="gramEnd"/>
-      <w:r>
-        <w:rPr>
-          <w:lang w:val="es-ES"/>
-        </w:rPr>
-        <w:t xml:space="preserve"> pero guardando los datos válidos de T5 y los </w:t>
+        <w:t xml:space="preserve">(t5)), permitiendo escribir "MISSING" en la columna T0 pero guardando los datos válidos de T5 y los </w:t>
       </w:r>
       <w:proofErr w:type="spellStart"/>
       <w:r>
@@ -16313,21 +16285,7 @@
         <w:rPr>
           <w:lang w:val="es-ES"/>
         </w:rPr>
-        <w:t xml:space="preserve"> Se optó por mantener todos los </w:t>
-      </w:r>
-      <w:proofErr w:type="gramStart"/>
-      <w:r>
-        <w:rPr>
-          <w:lang w:val="es-ES"/>
-        </w:rPr>
-        <w:t>eventos</w:t>
-      </w:r>
-      <w:proofErr w:type="gramEnd"/>
-      <w:r>
-        <w:rPr>
-          <w:lang w:val="es-ES"/>
-        </w:rPr>
-        <w:t xml:space="preserve"> pero </w:t>
+        <w:t xml:space="preserve"> Se optó por mantener todos los eventos pero </w:t>
       </w:r>
       <w:r>
         <w:rPr>
@@ -16904,21 +16862,7 @@
         <w:rPr>
           <w:lang w:val="es-ES"/>
         </w:rPr>
-        <w:t xml:space="preserve">" (respaldo): al fallar la búsqueda de un evento intermedio (ej. $T_4$), el algoritmo usaba el evento anterior ($T_3$) como </w:t>
-      </w:r>
-      <w:proofErr w:type="gramStart"/>
-      <w:r>
-        <w:rPr>
-          <w:lang w:val="es-ES"/>
-        </w:rPr>
-        <w:t>referencia</w:t>
-      </w:r>
-      <w:proofErr w:type="gramEnd"/>
-      <w:r>
-        <w:rPr>
-          <w:lang w:val="es-ES"/>
-        </w:rPr>
-        <w:t xml:space="preserve"> pero mantenía una ventana de búsqueda pequeña, lo que matemáticamente hacía imposible encontrar el siguiente evento ($T_5$) si había un retardo acumulado.</w:t>
+        <w:t>" (respaldo): al fallar la búsqueda de un evento intermedio (ej. $T_4$), el algoritmo usaba el evento anterior ($T_3$) como referencia pero mantenía una ventana de búsqueda pequeña, lo que matemáticamente hacía imposible encontrar el siguiente evento ($T_5$) si había un retardo acumulado.</w:t>
       </w:r>
     </w:p>
     <w:p>
@@ -20200,29 +20144,7 @@
           <w:color w:val="0F4761" w:themeColor="accent1" w:themeShade="BF"/>
           <w:lang w:val="es-ES"/>
         </w:rPr>
-        <w:t xml:space="preserve"> </w:t>
-      </w:r>
-      <w:proofErr w:type="gramStart"/>
-      <w:r>
-        <w:rPr>
-          <w:rFonts w:eastAsiaTheme="majorEastAsia" w:cstheme="majorBidi"/>
-          <w:i/>
-          <w:iCs/>
-          <w:color w:val="0F4761" w:themeColor="accent1" w:themeShade="BF"/>
-          <w:lang w:val="es-ES"/>
-        </w:rPr>
-        <w:t>válidos</w:t>
-      </w:r>
-      <w:proofErr w:type="gramEnd"/>
-      <w:r>
-        <w:rPr>
-          <w:rFonts w:eastAsiaTheme="majorEastAsia" w:cstheme="majorBidi"/>
-          <w:i/>
-          <w:iCs/>
-          <w:color w:val="0F4761" w:themeColor="accent1" w:themeShade="BF"/>
-          <w:lang w:val="es-ES"/>
-        </w:rPr>
-        <w:t xml:space="preserve"> pero 'tardíos' fueran descartados por el software de análisis.</w:t>
+        <w:t xml:space="preserve"> válidos pero 'tardíos' fueran descartados por el software de análisis.</w:t>
       </w:r>
     </w:p>
     <w:p>
@@ -22386,7 +22308,7 @@
           <w:lang w:val="es-ES"/>
         </w:rPr>
         <w:pict w14:anchorId="39583FF2">
-          <v:rect id="_x0000_i1097" style="width:0;height:1.5pt" o:hralign="center" o:hrstd="t" o:hr="t" fillcolor="#a0a0a0" stroked="f"/>
+          <v:rect id="_x0000_i1040" style="width:0;height:1.5pt" o:hralign="center" o:hrstd="t" o:hr="t" fillcolor="#a0a0a0" stroked="f"/>
         </w:pict>
       </w:r>
     </w:p>
@@ -22588,21 +22510,7 @@
         <w:rPr>
           <w:lang w:val="es-ES"/>
         </w:rPr>
-        <w:t xml:space="preserve">La variabilidad aleatoria desapareció, revelando un comportamiento </w:t>
-      </w:r>
-      <w:proofErr w:type="gramStart"/>
-      <w:r>
-        <w:rPr>
-          <w:lang w:val="es-ES"/>
-        </w:rPr>
-        <w:t>estable</w:t>
-      </w:r>
-      <w:proofErr w:type="gramEnd"/>
-      <w:r>
-        <w:rPr>
-          <w:lang w:val="es-ES"/>
-        </w:rPr>
-        <w:t xml:space="preserve"> pero con una distribución de latencias bimodal (tiempos de ~4ms vs ~26ms).</w:t>
+        <w:t>La variabilidad aleatoria desapareció, revelando un comportamiento estable pero con una distribución de latencias bimodal (tiempos de ~4ms vs ~26ms).</w:t>
       </w:r>
     </w:p>
     <w:p>
@@ -22658,7 +22566,7 @@
           <w:lang w:val="es-ES"/>
         </w:rPr>
         <w:pict w14:anchorId="099A0BEC">
-          <v:rect id="_x0000_i1098" style="width:0;height:1.5pt" o:hralign="center" o:hrstd="t" o:hr="t" fillcolor="#a0a0a0" stroked="f"/>
+          <v:rect id="_x0000_i1041" style="width:0;height:1.5pt" o:hralign="center" o:hrstd="t" o:hr="t" fillcolor="#a0a0a0" stroked="f"/>
         </w:pict>
       </w:r>
     </w:p>
@@ -22844,7 +22752,7 @@
           <w:lang w:val="es-ES"/>
         </w:rPr>
         <w:pict w14:anchorId="75C80A83">
-          <v:rect id="_x0000_i1099" style="width:0;height:1.5pt" o:hralign="center" o:hrstd="t" o:hr="t" fillcolor="#a0a0a0" stroked="f"/>
+          <v:rect id="_x0000_i1042" style="width:0;height:1.5pt" o:hralign="center" o:hrstd="t" o:hr="t" fillcolor="#a0a0a0" stroked="f"/>
         </w:pict>
       </w:r>
     </w:p>
@@ -23225,7 +23133,7 @@
           <w:lang w:val="es-ES"/>
         </w:rPr>
         <w:pict w14:anchorId="1648431F">
-          <v:rect id="_x0000_i1100" style="width:0;height:1.5pt" o:hralign="center" o:hrstd="t" o:hr="t" fillcolor="#a0a0a0" stroked="f"/>
+          <v:rect id="_x0000_i1043" style="width:0;height:1.5pt" o:hralign="center" o:hrstd="t" o:hr="t" fillcolor="#a0a0a0" stroked="f"/>
         </w:pict>
       </w:r>
     </w:p>
@@ -29552,7 +29460,7 @@
           <w:lang w:val="es-ES"/>
         </w:rPr>
         <w:drawing>
-          <wp:anchor distT="0" distB="0" distL="114300" distR="114300" simplePos="0" relativeHeight="251658240" behindDoc="0" locked="0" layoutInCell="1" allowOverlap="1" wp14:anchorId="78F64CB2" wp14:editId="663C71BC">
+          <wp:anchor distT="0" distB="0" distL="114300" distR="114300" simplePos="0" relativeHeight="251658240" behindDoc="0" locked="0" layoutInCell="1" allowOverlap="1" wp14:anchorId="78F64CB2" wp14:editId="6C53C642">
             <wp:simplePos x="0" y="0"/>
             <wp:positionH relativeFrom="margin">
               <wp:align>left</wp:align>
@@ -30303,7 +30211,7 @@
           <w:lang w:val="es-ES"/>
         </w:rPr>
         <w:drawing>
-          <wp:anchor distT="0" distB="0" distL="114300" distR="114300" simplePos="0" relativeHeight="251661312" behindDoc="0" locked="0" layoutInCell="1" allowOverlap="1" wp14:anchorId="608B487F" wp14:editId="3B7A8491">
+          <wp:anchor distT="0" distB="0" distL="114300" distR="114300" simplePos="0" relativeHeight="251661312" behindDoc="0" locked="0" layoutInCell="1" allowOverlap="1" wp14:anchorId="608B487F" wp14:editId="5909E99B">
             <wp:simplePos x="0" y="0"/>
             <wp:positionH relativeFrom="column">
               <wp:posOffset>2717165</wp:posOffset>
@@ -30366,7 +30274,7 @@
           <w:lang w:val="es-ES"/>
         </w:rPr>
         <w:drawing>
-          <wp:anchor distT="0" distB="0" distL="114300" distR="114300" simplePos="0" relativeHeight="251660288" behindDoc="0" locked="0" layoutInCell="1" allowOverlap="1" wp14:anchorId="5C34A2FF" wp14:editId="47DE6FF9">
+          <wp:anchor distT="0" distB="0" distL="114300" distR="114300" simplePos="0" relativeHeight="251660288" behindDoc="0" locked="0" layoutInCell="1" allowOverlap="1" wp14:anchorId="5C34A2FF" wp14:editId="339793B2">
             <wp:simplePos x="0" y="0"/>
             <wp:positionH relativeFrom="margin">
               <wp:align>left</wp:align>
@@ -32366,7 +32274,7 @@
           <w:lang w:val="es-ES"/>
         </w:rPr>
         <w:drawing>
-          <wp:anchor distT="0" distB="0" distL="114300" distR="114300" simplePos="0" relativeHeight="251664384" behindDoc="0" locked="0" layoutInCell="1" allowOverlap="1" wp14:anchorId="1ACD2AE9" wp14:editId="18D1E8D8">
+          <wp:anchor distT="0" distB="0" distL="114300" distR="114300" simplePos="0" relativeHeight="251664384" behindDoc="0" locked="0" layoutInCell="1" allowOverlap="1" wp14:anchorId="1ACD2AE9" wp14:editId="6E0792CC">
             <wp:simplePos x="0" y="0"/>
             <wp:positionH relativeFrom="column">
               <wp:posOffset>2559</wp:posOffset>
@@ -39989,32 +39897,18 @@
           <w:lang w:val="es-ES"/>
         </w:rPr>
       </w:pPr>
-      <w:proofErr w:type="spellStart"/>
       <w:r>
         <w:rPr>
           <w:lang w:val="es-ES"/>
         </w:rPr>
         <w:lastRenderedPageBreak/>
-        <w:t>Test</w:t>
-      </w:r>
-      <w:r>
-        <w:rPr>
-          <w:lang w:val="es-ES"/>
-        </w:rPr>
-        <w:t>s</w:t>
-      </w:r>
-      <w:proofErr w:type="spellEnd"/>
-      <w:r>
-        <w:rPr>
-          <w:lang w:val="es-ES"/>
-        </w:rPr>
-        <w:t xml:space="preserve"> </w:t>
-      </w:r>
-      <w:r>
-        <w:rPr>
-          <w:lang w:val="es-ES"/>
-        </w:rPr>
-        <w:t>Funcionales</w:t>
+        <w:t xml:space="preserve">Test </w:t>
+      </w:r>
+      <w:r>
+        <w:rPr>
+          <w:lang w:val="es-ES"/>
+        </w:rPr>
+        <w:t>Funcional</w:t>
       </w:r>
     </w:p>
     <w:p>
@@ -40066,10 +39960,26 @@
           <w:lang w:val="es-ES"/>
         </w:rPr>
         <w:drawing>
-          <wp:inline distT="0" distB="0" distL="0" distR="0" wp14:anchorId="11BC5EA1" wp14:editId="657EA4CE">
-            <wp:extent cx="4359349" cy="2558748"/>
-            <wp:effectExtent l="0" t="0" r="3175" b="0"/>
-            <wp:docPr id="553978591" name="Imagen 1" descr="Tabla&#10;&#10;El contenido generado por IA puede ser incorrecto."/>
+          <wp:anchor distT="0" distB="0" distL="114300" distR="114300" simplePos="0" relativeHeight="251668480" behindDoc="1" locked="0" layoutInCell="1" allowOverlap="1" wp14:anchorId="33699EDD" wp14:editId="4B6716C4">
+            <wp:simplePos x="0" y="0"/>
+            <wp:positionH relativeFrom="margin">
+              <wp:posOffset>-96820</wp:posOffset>
+            </wp:positionH>
+            <wp:positionV relativeFrom="paragraph">
+              <wp:posOffset>2978414</wp:posOffset>
+            </wp:positionV>
+            <wp:extent cx="2820670" cy="4545330"/>
+            <wp:effectExtent l="0" t="0" r="0" b="7620"/>
+            <wp:wrapTight wrapText="bothSides">
+              <wp:wrapPolygon edited="0">
+                <wp:start x="0" y="0"/>
+                <wp:lineTo x="0" y="21546"/>
+                <wp:lineTo x="21444" y="21546"/>
+                <wp:lineTo x="21444" y="0"/>
+                <wp:lineTo x="0" y="0"/>
+              </wp:wrapPolygon>
+            </wp:wrapTight>
+            <wp:docPr id="1136447269" name="Imagen 1" descr="Imagen que contiene persiana, edificio&#10;&#10;El contenido generado por IA puede ser incorrecto."/>
             <wp:cNvGraphicFramePr>
               <a:graphicFrameLocks xmlns:a="http://schemas.openxmlformats.org/drawingml/2006/main" noChangeAspect="1"/>
             </wp:cNvGraphicFramePr>
@@ -40077,11 +39987,17 @@
               <a:graphicData uri="http://schemas.openxmlformats.org/drawingml/2006/picture">
                 <pic:pic xmlns:pic="http://schemas.openxmlformats.org/drawingml/2006/picture">
                   <pic:nvPicPr>
-                    <pic:cNvPr id="553978591" name="Imagen 1" descr="Tabla&#10;&#10;El contenido generado por IA puede ser incorrecto."/>
+                    <pic:cNvPr id="1136447269" name="Imagen 1" descr="Imagen que contiene persiana, edificio&#10;&#10;El contenido generado por IA puede ser incorrecto."/>
                     <pic:cNvPicPr/>
                   </pic:nvPicPr>
                   <pic:blipFill>
-                    <a:blip r:embed="rId51"/>
+                    <a:blip r:embed="rId51">
+                      <a:extLst>
+                        <a:ext uri="{28A0092B-C50C-407E-A947-70E740481C1C}">
+                          <a14:useLocalDpi xmlns:a14="http://schemas.microsoft.com/office/drawing/2010/main" val="0"/>
+                        </a:ext>
+                      </a:extLst>
+                    </a:blip>
                     <a:stretch>
                       <a:fillRect/>
                     </a:stretch>
@@ -40089,7 +40005,7 @@
                   <pic:spPr>
                     <a:xfrm>
                       <a:off x="0" y="0"/>
-                      <a:ext cx="4363047" cy="2560918"/>
+                      <a:ext cx="2820670" cy="4545330"/>
                     </a:xfrm>
                     <a:prstGeom prst="rect">
                       <a:avLst/>
@@ -40098,18 +40014,15 @@
                 </pic:pic>
               </a:graphicData>
             </a:graphic>
-          </wp:inline>
+            <wp14:sizeRelH relativeFrom="margin">
+              <wp14:pctWidth>0</wp14:pctWidth>
+            </wp14:sizeRelH>
+            <wp14:sizeRelV relativeFrom="margin">
+              <wp14:pctHeight>0</wp14:pctHeight>
+            </wp14:sizeRelV>
+          </wp:anchor>
         </w:drawing>
       </w:r>
-    </w:p>
-    <w:p>
-      <w:pPr>
-        <w:rPr>
-          <w:b/>
-          <w:bCs/>
-          <w:lang w:val="es-ES"/>
-        </w:rPr>
-      </w:pPr>
       <w:r>
         <w:rPr>
           <w:b/>
@@ -40117,10 +40030,10 @@
           <w:lang w:val="es-ES"/>
         </w:rPr>
         <w:drawing>
-          <wp:inline distT="0" distB="0" distL="0" distR="0" wp14:anchorId="1255FF83" wp14:editId="2B8F9F09">
-            <wp:extent cx="3246894" cy="5199321"/>
-            <wp:effectExtent l="0" t="0" r="0" b="1905"/>
-            <wp:docPr id="784101855" name="Imagen 1" descr="Una captura de pantalla de un celular con texto e imagen&#10;&#10;El contenido generado por IA puede ser incorrecto."/>
+          <wp:inline distT="0" distB="0" distL="0" distR="0" wp14:anchorId="1ED4EB32" wp14:editId="0CB0AF62">
+            <wp:extent cx="4169664" cy="2443745"/>
+            <wp:effectExtent l="0" t="0" r="2540" b="0"/>
+            <wp:docPr id="309436398" name="Imagen 1" descr="Tabla&#10;&#10;El contenido generado por IA puede ser incorrecto."/>
             <wp:cNvGraphicFramePr>
               <a:graphicFrameLocks xmlns:a="http://schemas.openxmlformats.org/drawingml/2006/main" noChangeAspect="1"/>
             </wp:cNvGraphicFramePr>
@@ -40128,7 +40041,7 @@
               <a:graphicData uri="http://schemas.openxmlformats.org/drawingml/2006/picture">
                 <pic:pic xmlns:pic="http://schemas.openxmlformats.org/drawingml/2006/picture">
                   <pic:nvPicPr>
-                    <pic:cNvPr id="784101855" name="Imagen 1" descr="Una captura de pantalla de un celular con texto e imagen&#10;&#10;El contenido generado por IA puede ser incorrecto."/>
+                    <pic:cNvPr id="309436398" name="Imagen 1" descr="Tabla&#10;&#10;El contenido generado por IA puede ser incorrecto."/>
                     <pic:cNvPicPr/>
                   </pic:nvPicPr>
                   <pic:blipFill>
@@ -40140,7 +40053,7 @@
                   <pic:spPr>
                     <a:xfrm>
                       <a:off x="0" y="0"/>
-                      <a:ext cx="3248970" cy="5202645"/>
+                      <a:ext cx="4179962" cy="2449781"/>
                     </a:xfrm>
                     <a:prstGeom prst="rect">
                       <a:avLst/>
@@ -40167,12 +40080,27 @@
           <w:bCs/>
           <w:lang w:val="es-ES"/>
         </w:rPr>
-        <w:lastRenderedPageBreak/>
         <w:drawing>
-          <wp:inline distT="0" distB="0" distL="0" distR="0" wp14:anchorId="10149AAD" wp14:editId="21ECF81F">
-            <wp:extent cx="3555057" cy="5348177"/>
-            <wp:effectExtent l="0" t="0" r="7620" b="5080"/>
-            <wp:docPr id="1736575033" name="Imagen 1" descr="Imagen que contiene persiana, edificio&#10;&#10;El contenido generado por IA puede ser incorrecto."/>
+          <wp:anchor distT="0" distB="0" distL="114300" distR="114300" simplePos="0" relativeHeight="251667456" behindDoc="1" locked="0" layoutInCell="1" allowOverlap="1" wp14:anchorId="2BF3A54E" wp14:editId="58A4ED46">
+            <wp:simplePos x="0" y="0"/>
+            <wp:positionH relativeFrom="column">
+              <wp:posOffset>2836185</wp:posOffset>
+            </wp:positionH>
+            <wp:positionV relativeFrom="paragraph">
+              <wp:posOffset>187170</wp:posOffset>
+            </wp:positionV>
+            <wp:extent cx="2955568" cy="4563552"/>
+            <wp:effectExtent l="0" t="0" r="0" b="8890"/>
+            <wp:wrapTight wrapText="bothSides">
+              <wp:wrapPolygon edited="0">
+                <wp:start x="0" y="0"/>
+                <wp:lineTo x="0" y="21552"/>
+                <wp:lineTo x="21442" y="21552"/>
+                <wp:lineTo x="21442" y="0"/>
+                <wp:lineTo x="0" y="0"/>
+              </wp:wrapPolygon>
+            </wp:wrapTight>
+            <wp:docPr id="539613154" name="Imagen 1" descr="Imagen que contiene persiana, edificio&#10;&#10;El contenido generado por IA puede ser incorrecto."/>
             <wp:cNvGraphicFramePr>
               <a:graphicFrameLocks xmlns:a="http://schemas.openxmlformats.org/drawingml/2006/main" noChangeAspect="1"/>
             </wp:cNvGraphicFramePr>
@@ -40180,11 +40108,17 @@
               <a:graphicData uri="http://schemas.openxmlformats.org/drawingml/2006/picture">
                 <pic:pic xmlns:pic="http://schemas.openxmlformats.org/drawingml/2006/picture">
                   <pic:nvPicPr>
-                    <pic:cNvPr id="1736575033" name="Imagen 1" descr="Imagen que contiene persiana, edificio&#10;&#10;El contenido generado por IA puede ser incorrecto."/>
+                    <pic:cNvPr id="539613154" name="Imagen 1" descr="Imagen que contiene persiana, edificio&#10;&#10;El contenido generado por IA puede ser incorrecto."/>
                     <pic:cNvPicPr/>
                   </pic:nvPicPr>
                   <pic:blipFill>
-                    <a:blip r:embed="rId53"/>
+                    <a:blip r:embed="rId53">
+                      <a:extLst>
+                        <a:ext uri="{28A0092B-C50C-407E-A947-70E740481C1C}">
+                          <a14:useLocalDpi xmlns:a14="http://schemas.microsoft.com/office/drawing/2010/main" val="0"/>
+                        </a:ext>
+                      </a:extLst>
+                    </a:blip>
                     <a:stretch>
                       <a:fillRect/>
                     </a:stretch>
@@ -40192,7 +40126,7 @@
                   <pic:spPr>
                     <a:xfrm>
                       <a:off x="0" y="0"/>
-                      <a:ext cx="3556586" cy="5350477"/>
+                      <a:ext cx="2955568" cy="4563552"/>
                     </a:xfrm>
                     <a:prstGeom prst="rect">
                       <a:avLst/>
@@ -40201,7 +40135,7 @@
                 </pic:pic>
               </a:graphicData>
             </a:graphic>
-          </wp:inline>
+          </wp:anchor>
         </w:drawing>
       </w:r>
     </w:p>
@@ -40255,10 +40189,26 @@
           <w:lang w:val="es-ES"/>
         </w:rPr>
         <w:drawing>
-          <wp:inline distT="0" distB="0" distL="0" distR="0" wp14:anchorId="62438EC0" wp14:editId="4C5C5B1C">
-            <wp:extent cx="4019107" cy="2346999"/>
-            <wp:effectExtent l="0" t="0" r="635" b="0"/>
-            <wp:docPr id="1339355096" name="Imagen 1" descr="Tabla&#10;&#10;El contenido generado por IA puede ser incorrecto."/>
+          <wp:anchor distT="0" distB="0" distL="114300" distR="114300" simplePos="0" relativeHeight="251669504" behindDoc="1" locked="0" layoutInCell="1" allowOverlap="1" wp14:anchorId="4192C747" wp14:editId="6D48C994">
+            <wp:simplePos x="0" y="0"/>
+            <wp:positionH relativeFrom="margin">
+              <wp:posOffset>2809504</wp:posOffset>
+            </wp:positionH>
+            <wp:positionV relativeFrom="paragraph">
+              <wp:posOffset>2742038</wp:posOffset>
+            </wp:positionV>
+            <wp:extent cx="2819089" cy="4356208"/>
+            <wp:effectExtent l="0" t="0" r="635" b="6350"/>
+            <wp:wrapTight wrapText="bothSides">
+              <wp:wrapPolygon edited="0">
+                <wp:start x="0" y="0"/>
+                <wp:lineTo x="0" y="21537"/>
+                <wp:lineTo x="21459" y="21537"/>
+                <wp:lineTo x="21459" y="0"/>
+                <wp:lineTo x="0" y="0"/>
+              </wp:wrapPolygon>
+            </wp:wrapTight>
+            <wp:docPr id="2014390010" name="Imagen 1" descr="Imagen que contiene persiana, edificio&#10;&#10;El contenido generado por IA puede ser incorrecto."/>
             <wp:cNvGraphicFramePr>
               <a:graphicFrameLocks xmlns:a="http://schemas.openxmlformats.org/drawingml/2006/main" noChangeAspect="1"/>
             </wp:cNvGraphicFramePr>
@@ -40266,11 +40216,17 @@
               <a:graphicData uri="http://schemas.openxmlformats.org/drawingml/2006/picture">
                 <pic:pic xmlns:pic="http://schemas.openxmlformats.org/drawingml/2006/picture">
                   <pic:nvPicPr>
-                    <pic:cNvPr id="1339355096" name="Imagen 1" descr="Tabla&#10;&#10;El contenido generado por IA puede ser incorrecto."/>
+                    <pic:cNvPr id="2014390010" name="Imagen 1" descr="Imagen que contiene persiana, edificio&#10;&#10;El contenido generado por IA puede ser incorrecto."/>
                     <pic:cNvPicPr/>
                   </pic:nvPicPr>
                   <pic:blipFill>
-                    <a:blip r:embed="rId54"/>
+                    <a:blip r:embed="rId54">
+                      <a:extLst>
+                        <a:ext uri="{28A0092B-C50C-407E-A947-70E740481C1C}">
+                          <a14:useLocalDpi xmlns:a14="http://schemas.microsoft.com/office/drawing/2010/main" val="0"/>
+                        </a:ext>
+                      </a:extLst>
+                    </a:blip>
                     <a:stretch>
                       <a:fillRect/>
                     </a:stretch>
@@ -40278,7 +40234,7 @@
                   <pic:spPr>
                     <a:xfrm>
                       <a:off x="0" y="0"/>
-                      <a:ext cx="4032058" cy="2354562"/>
+                      <a:ext cx="2819089" cy="4356208"/>
                     </a:xfrm>
                     <a:prstGeom prst="rect">
                       <a:avLst/>
@@ -40287,18 +40243,15 @@
                 </pic:pic>
               </a:graphicData>
             </a:graphic>
-          </wp:inline>
+            <wp14:sizeRelH relativeFrom="margin">
+              <wp14:pctWidth>0</wp14:pctWidth>
+            </wp14:sizeRelH>
+            <wp14:sizeRelV relativeFrom="margin">
+              <wp14:pctHeight>0</wp14:pctHeight>
+            </wp14:sizeRelV>
+          </wp:anchor>
         </w:drawing>
       </w:r>
-    </w:p>
-    <w:p>
-      <w:pPr>
-        <w:rPr>
-          <w:b/>
-          <w:bCs/>
-          <w:lang w:val="es-ES"/>
-        </w:rPr>
-      </w:pPr>
       <w:r>
         <w:rPr>
           <w:b/>
@@ -40306,10 +40259,26 @@
           <w:lang w:val="es-ES"/>
         </w:rPr>
         <w:drawing>
-          <wp:inline distT="0" distB="0" distL="0" distR="0" wp14:anchorId="5E721C17" wp14:editId="6ED29B47">
-            <wp:extent cx="3519228" cy="5571461"/>
-            <wp:effectExtent l="0" t="0" r="5080" b="0"/>
-            <wp:docPr id="1882777299" name="Imagen 1" descr="Imagen que contiene persiana, edificio&#10;&#10;El contenido generado por IA puede ser incorrecto."/>
+          <wp:anchor distT="0" distB="0" distL="114300" distR="114300" simplePos="0" relativeHeight="251670528" behindDoc="1" locked="0" layoutInCell="1" allowOverlap="1" wp14:anchorId="16162942" wp14:editId="5462A1E7">
+            <wp:simplePos x="0" y="0"/>
+            <wp:positionH relativeFrom="column">
+              <wp:posOffset>-27712</wp:posOffset>
+            </wp:positionH>
+            <wp:positionV relativeFrom="paragraph">
+              <wp:posOffset>2742194</wp:posOffset>
+            </wp:positionV>
+            <wp:extent cx="2703195" cy="4338955"/>
+            <wp:effectExtent l="0" t="0" r="1905" b="4445"/>
+            <wp:wrapTight wrapText="bothSides">
+              <wp:wrapPolygon edited="0">
+                <wp:start x="0" y="0"/>
+                <wp:lineTo x="0" y="21527"/>
+                <wp:lineTo x="21463" y="21527"/>
+                <wp:lineTo x="21463" y="0"/>
+                <wp:lineTo x="0" y="0"/>
+              </wp:wrapPolygon>
+            </wp:wrapTight>
+            <wp:docPr id="1173356933" name="Imagen 1" descr="Imagen que contiene persiana, edificio&#10;&#10;El contenido generado por IA puede ser incorrecto."/>
             <wp:cNvGraphicFramePr>
               <a:graphicFrameLocks xmlns:a="http://schemas.openxmlformats.org/drawingml/2006/main" noChangeAspect="1"/>
             </wp:cNvGraphicFramePr>
@@ -40317,11 +40286,17 @@
               <a:graphicData uri="http://schemas.openxmlformats.org/drawingml/2006/picture">
                 <pic:pic xmlns:pic="http://schemas.openxmlformats.org/drawingml/2006/picture">
                   <pic:nvPicPr>
-                    <pic:cNvPr id="1882777299" name="Imagen 1" descr="Imagen que contiene persiana, edificio&#10;&#10;El contenido generado por IA puede ser incorrecto."/>
+                    <pic:cNvPr id="1173356933" name="Imagen 1" descr="Imagen que contiene persiana, edificio&#10;&#10;El contenido generado por IA puede ser incorrecto."/>
                     <pic:cNvPicPr/>
                   </pic:nvPicPr>
                   <pic:blipFill>
-                    <a:blip r:embed="rId55"/>
+                    <a:blip r:embed="rId55">
+                      <a:extLst>
+                        <a:ext uri="{28A0092B-C50C-407E-A947-70E740481C1C}">
+                          <a14:useLocalDpi xmlns:a14="http://schemas.microsoft.com/office/drawing/2010/main" val="0"/>
+                        </a:ext>
+                      </a:extLst>
+                    </a:blip>
                     <a:stretch>
                       <a:fillRect/>
                     </a:stretch>
@@ -40329,7 +40304,7 @@
                   <pic:spPr>
                     <a:xfrm>
                       <a:off x="0" y="0"/>
-                      <a:ext cx="3522280" cy="5576294"/>
+                      <a:ext cx="2703195" cy="4338955"/>
                     </a:xfrm>
                     <a:prstGeom prst="rect">
                       <a:avLst/>
@@ -40338,30 +40313,26 @@
                 </pic:pic>
               </a:graphicData>
             </a:graphic>
-          </wp:inline>
+            <wp14:sizeRelH relativeFrom="margin">
+              <wp14:pctWidth>0</wp14:pctWidth>
+            </wp14:sizeRelH>
+            <wp14:sizeRelV relativeFrom="margin">
+              <wp14:pctHeight>0</wp14:pctHeight>
+            </wp14:sizeRelV>
+          </wp:anchor>
         </w:drawing>
       </w:r>
-    </w:p>
-    <w:p>
-      <w:pPr>
-        <w:rPr>
-          <w:b/>
-          <w:bCs/>
-          <w:lang w:val="es-ES"/>
-        </w:rPr>
-      </w:pPr>
-      <w:r>
-        <w:rPr>
-          <w:b/>
-          <w:bCs/>
-          <w:lang w:val="es-ES"/>
-        </w:rPr>
-        <w:lastRenderedPageBreak/>
+      <w:r>
+        <w:rPr>
+          <w:b/>
+          <w:bCs/>
+          <w:lang w:val="es-ES"/>
+        </w:rPr>
         <w:drawing>
-          <wp:inline distT="0" distB="0" distL="0" distR="0" wp14:anchorId="15D1D352" wp14:editId="272D7EEE">
-            <wp:extent cx="3700130" cy="5722105"/>
-            <wp:effectExtent l="0" t="0" r="0" b="0"/>
-            <wp:docPr id="1790639013" name="Imagen 1" descr="Imagen que contiene persiana, edificio&#10;&#10;El contenido generado por IA puede ser incorrecto."/>
+          <wp:inline distT="0" distB="0" distL="0" distR="0" wp14:anchorId="2238A08C" wp14:editId="1B8EC7C3">
+            <wp:extent cx="4433977" cy="2602824"/>
+            <wp:effectExtent l="0" t="0" r="5080" b="7620"/>
+            <wp:docPr id="1337473586" name="Imagen 1" descr="Tabla&#10;&#10;El contenido generado por IA puede ser incorrecto."/>
             <wp:cNvGraphicFramePr>
               <a:graphicFrameLocks xmlns:a="http://schemas.openxmlformats.org/drawingml/2006/main" noChangeAspect="1"/>
             </wp:cNvGraphicFramePr>
@@ -40369,7 +40340,7 @@
               <a:graphicData uri="http://schemas.openxmlformats.org/drawingml/2006/picture">
                 <pic:pic xmlns:pic="http://schemas.openxmlformats.org/drawingml/2006/picture">
                   <pic:nvPicPr>
-                    <pic:cNvPr id="1790639013" name="Imagen 1" descr="Imagen que contiene persiana, edificio&#10;&#10;El contenido generado por IA puede ser incorrecto."/>
+                    <pic:cNvPr id="1337473586" name="Imagen 1" descr="Tabla&#10;&#10;El contenido generado por IA puede ser incorrecto."/>
                     <pic:cNvPicPr/>
                   </pic:nvPicPr>
                   <pic:blipFill>
@@ -40381,7 +40352,7 @@
                   <pic:spPr>
                     <a:xfrm>
                       <a:off x="0" y="0"/>
-                      <a:ext cx="3705174" cy="5729905"/>
+                      <a:ext cx="4440716" cy="2606780"/>
                     </a:xfrm>
                     <a:prstGeom prst="rect">
                       <a:avLst/>
@@ -40411,12 +40382,48 @@
           <w:lang w:val="es-ES"/>
         </w:rPr>
       </w:pPr>
-      <w:r>
-        <w:rPr>
-          <w:b/>
-          <w:bCs/>
-          <w:lang w:val="es-ES"/>
-        </w:rPr>
+    </w:p>
+    <w:p>
+      <w:pPr>
+        <w:rPr>
+          <w:b/>
+          <w:bCs/>
+          <w:lang w:val="es-ES"/>
+        </w:rPr>
+      </w:pPr>
+    </w:p>
+    <w:p>
+      <w:pPr>
+        <w:rPr>
+          <w:b/>
+          <w:bCs/>
+          <w:lang w:val="es-ES"/>
+        </w:rPr>
+      </w:pPr>
+      <w:r>
+        <w:rPr>
+          <w:b/>
+          <w:bCs/>
+          <w:lang w:val="es-ES"/>
+        </w:rPr>
+        <w:br w:type="page"/>
+      </w:r>
+    </w:p>
+    <w:p>
+      <w:pPr>
+        <w:rPr>
+          <w:b/>
+          <w:bCs/>
+          <w:lang w:val="es-ES"/>
+        </w:rPr>
+      </w:pPr>
+      <w:r>
+        <w:rPr>
+          <w:b/>
+          <w:bCs/>
+          <w:lang w:val="es-ES"/>
+        </w:rPr>
+        <w:lastRenderedPageBreak/>
         <w:t>Ch3:</w:t>
       </w:r>
     </w:p>
@@ -40435,10 +40442,26 @@
           <w:lang w:val="es-ES"/>
         </w:rPr>
         <w:drawing>
-          <wp:inline distT="0" distB="0" distL="0" distR="0" wp14:anchorId="0E431F7A" wp14:editId="2E1B6F76">
-            <wp:extent cx="4910948" cy="2349795"/>
-            <wp:effectExtent l="0" t="0" r="4445" b="0"/>
-            <wp:docPr id="1284525591" name="Imagen 1" descr="Tabla&#10;&#10;El contenido generado por IA puede ser incorrecto."/>
+          <wp:anchor distT="0" distB="0" distL="114300" distR="114300" simplePos="0" relativeHeight="251671552" behindDoc="1" locked="0" layoutInCell="1" allowOverlap="1" wp14:anchorId="3863530A" wp14:editId="6B821DC0">
+            <wp:simplePos x="0" y="0"/>
+            <wp:positionH relativeFrom="margin">
+              <wp:align>left</wp:align>
+            </wp:positionH>
+            <wp:positionV relativeFrom="paragraph">
+              <wp:posOffset>2811517</wp:posOffset>
+            </wp:positionV>
+            <wp:extent cx="2760345" cy="5133340"/>
+            <wp:effectExtent l="0" t="0" r="1905" b="0"/>
+            <wp:wrapTight wrapText="bothSides">
+              <wp:wrapPolygon edited="0">
+                <wp:start x="0" y="0"/>
+                <wp:lineTo x="0" y="21482"/>
+                <wp:lineTo x="21466" y="21482"/>
+                <wp:lineTo x="21466" y="0"/>
+                <wp:lineTo x="0" y="0"/>
+              </wp:wrapPolygon>
+            </wp:wrapTight>
+            <wp:docPr id="638363577" name="Imagen 1" descr="Tabla&#10;&#10;El contenido generado por IA puede ser incorrecto."/>
             <wp:cNvGraphicFramePr>
               <a:graphicFrameLocks xmlns:a="http://schemas.openxmlformats.org/drawingml/2006/main" noChangeAspect="1"/>
             </wp:cNvGraphicFramePr>
@@ -40446,11 +40469,17 @@
               <a:graphicData uri="http://schemas.openxmlformats.org/drawingml/2006/picture">
                 <pic:pic xmlns:pic="http://schemas.openxmlformats.org/drawingml/2006/picture">
                   <pic:nvPicPr>
-                    <pic:cNvPr id="1284525591" name="Imagen 1" descr="Tabla&#10;&#10;El contenido generado por IA puede ser incorrecto."/>
+                    <pic:cNvPr id="638363577" name="Imagen 1" descr="Tabla&#10;&#10;El contenido generado por IA puede ser incorrecto."/>
                     <pic:cNvPicPr/>
                   </pic:nvPicPr>
                   <pic:blipFill>
-                    <a:blip r:embed="rId57"/>
+                    <a:blip r:embed="rId57">
+                      <a:extLst>
+                        <a:ext uri="{28A0092B-C50C-407E-A947-70E740481C1C}">
+                          <a14:useLocalDpi xmlns:a14="http://schemas.microsoft.com/office/drawing/2010/main" val="0"/>
+                        </a:ext>
+                      </a:extLst>
+                    </a:blip>
                     <a:stretch>
                       <a:fillRect/>
                     </a:stretch>
@@ -40458,7 +40487,125 @@
                   <pic:spPr>
                     <a:xfrm>
                       <a:off x="0" y="0"/>
-                      <a:ext cx="4910948" cy="2349795"/>
+                      <a:ext cx="2762723" cy="5137994"/>
+                    </a:xfrm>
+                    <a:prstGeom prst="rect">
+                      <a:avLst/>
+                    </a:prstGeom>
+                  </pic:spPr>
+                </pic:pic>
+              </a:graphicData>
+            </a:graphic>
+            <wp14:sizeRelH relativeFrom="margin">
+              <wp14:pctWidth>0</wp14:pctWidth>
+            </wp14:sizeRelH>
+            <wp14:sizeRelV relativeFrom="margin">
+              <wp14:pctHeight>0</wp14:pctHeight>
+            </wp14:sizeRelV>
+          </wp:anchor>
+        </w:drawing>
+      </w:r>
+      <w:r>
+        <w:rPr>
+          <w:b/>
+          <w:bCs/>
+          <w:lang w:val="es-ES"/>
+        </w:rPr>
+        <w:drawing>
+          <wp:anchor distT="0" distB="0" distL="114300" distR="114300" simplePos="0" relativeHeight="251672576" behindDoc="1" locked="0" layoutInCell="1" allowOverlap="1" wp14:anchorId="29DB0B11" wp14:editId="28545628">
+            <wp:simplePos x="0" y="0"/>
+            <wp:positionH relativeFrom="column">
+              <wp:posOffset>2801584</wp:posOffset>
+            </wp:positionH>
+            <wp:positionV relativeFrom="paragraph">
+              <wp:posOffset>2809767</wp:posOffset>
+            </wp:positionV>
+            <wp:extent cx="2768600" cy="4970145"/>
+            <wp:effectExtent l="0" t="0" r="0" b="1905"/>
+            <wp:wrapTight wrapText="bothSides">
+              <wp:wrapPolygon edited="0">
+                <wp:start x="0" y="0"/>
+                <wp:lineTo x="0" y="21525"/>
+                <wp:lineTo x="21402" y="21525"/>
+                <wp:lineTo x="21402" y="0"/>
+                <wp:lineTo x="0" y="0"/>
+              </wp:wrapPolygon>
+            </wp:wrapTight>
+            <wp:docPr id="394712791" name="Imagen 1" descr="Imagen que contiene edificio, persiana&#10;&#10;El contenido generado por IA puede ser incorrecto."/>
+            <wp:cNvGraphicFramePr>
+              <a:graphicFrameLocks xmlns:a="http://schemas.openxmlformats.org/drawingml/2006/main" noChangeAspect="1"/>
+            </wp:cNvGraphicFramePr>
+            <a:graphic xmlns:a="http://schemas.openxmlformats.org/drawingml/2006/main">
+              <a:graphicData uri="http://schemas.openxmlformats.org/drawingml/2006/picture">
+                <pic:pic xmlns:pic="http://schemas.openxmlformats.org/drawingml/2006/picture">
+                  <pic:nvPicPr>
+                    <pic:cNvPr id="394712791" name="Imagen 1" descr="Imagen que contiene edificio, persiana&#10;&#10;El contenido generado por IA puede ser incorrecto."/>
+                    <pic:cNvPicPr/>
+                  </pic:nvPicPr>
+                  <pic:blipFill>
+                    <a:blip r:embed="rId58">
+                      <a:extLst>
+                        <a:ext uri="{28A0092B-C50C-407E-A947-70E740481C1C}">
+                          <a14:useLocalDpi xmlns:a14="http://schemas.microsoft.com/office/drawing/2010/main" val="0"/>
+                        </a:ext>
+                      </a:extLst>
+                    </a:blip>
+                    <a:stretch>
+                      <a:fillRect/>
+                    </a:stretch>
+                  </pic:blipFill>
+                  <pic:spPr>
+                    <a:xfrm>
+                      <a:off x="0" y="0"/>
+                      <a:ext cx="2768600" cy="4970145"/>
+                    </a:xfrm>
+                    <a:prstGeom prst="rect">
+                      <a:avLst/>
+                    </a:prstGeom>
+                  </pic:spPr>
+                </pic:pic>
+              </a:graphicData>
+            </a:graphic>
+            <wp14:sizeRelH relativeFrom="margin">
+              <wp14:pctWidth>0</wp14:pctWidth>
+            </wp14:sizeRelH>
+            <wp14:sizeRelV relativeFrom="margin">
+              <wp14:pctHeight>0</wp14:pctHeight>
+            </wp14:sizeRelV>
+          </wp:anchor>
+        </w:drawing>
+      </w:r>
+      <w:r>
+        <w:rPr>
+          <w:b/>
+          <w:bCs/>
+          <w:lang w:val="es-ES"/>
+        </w:rPr>
+        <w:drawing>
+          <wp:inline distT="0" distB="0" distL="0" distR="0" wp14:anchorId="264946A4" wp14:editId="6784EA44">
+            <wp:extent cx="4589253" cy="2679942"/>
+            <wp:effectExtent l="0" t="0" r="1905" b="6350"/>
+            <wp:docPr id="1219218105" name="Imagen 1" descr="Tabla&#10;&#10;El contenido generado por IA puede ser incorrecto."/>
+            <wp:cNvGraphicFramePr>
+              <a:graphicFrameLocks xmlns:a="http://schemas.openxmlformats.org/drawingml/2006/main" noChangeAspect="1"/>
+            </wp:cNvGraphicFramePr>
+            <a:graphic xmlns:a="http://schemas.openxmlformats.org/drawingml/2006/main">
+              <a:graphicData uri="http://schemas.openxmlformats.org/drawingml/2006/picture">
+                <pic:pic xmlns:pic="http://schemas.openxmlformats.org/drawingml/2006/picture">
+                  <pic:nvPicPr>
+                    <pic:cNvPr id="1219218105" name="Imagen 1" descr="Tabla&#10;&#10;El contenido generado por IA puede ser incorrecto."/>
+                    <pic:cNvPicPr/>
+                  </pic:nvPicPr>
+                  <pic:blipFill>
+                    <a:blip r:embed="rId59"/>
+                    <a:stretch>
+                      <a:fillRect/>
+                    </a:stretch>
+                  </pic:blipFill>
+                  <pic:spPr>
+                    <a:xfrm>
+                      <a:off x="0" y="0"/>
+                      <a:ext cx="4589883" cy="2680310"/>
                     </a:xfrm>
                     <a:prstGeom prst="rect">
                       <a:avLst/>
@@ -40479,6 +40626,24 @@
           <w:lang w:val="es-ES"/>
         </w:rPr>
       </w:pPr>
+    </w:p>
+    <w:p>
+      <w:pPr>
+        <w:rPr>
+          <w:b/>
+          <w:bCs/>
+          <w:lang w:val="es-ES"/>
+        </w:rPr>
+      </w:pPr>
+    </w:p>
+    <w:p>
+      <w:pPr>
+        <w:rPr>
+          <w:b/>
+          <w:bCs/>
+          <w:lang w:val="es-ES"/>
+        </w:rPr>
+      </w:pPr>
       <w:r>
         <w:rPr>
           <w:b/>
@@ -40504,10 +40669,26 @@
           <w:lang w:val="es-ES"/>
         </w:rPr>
         <w:drawing>
-          <wp:inline distT="0" distB="0" distL="0" distR="0" wp14:anchorId="21EA1F18" wp14:editId="24EEB0D3">
-            <wp:extent cx="5400040" cy="2600960"/>
-            <wp:effectExtent l="0" t="0" r="0" b="8890"/>
-            <wp:docPr id="2967572" name="Imagen 1" descr="Tabla&#10;&#10;El contenido generado por IA puede ser incorrecto."/>
+          <wp:anchor distT="0" distB="0" distL="114300" distR="114300" simplePos="0" relativeHeight="251674624" behindDoc="1" locked="0" layoutInCell="1" allowOverlap="1" wp14:anchorId="0A1C4DA9" wp14:editId="0A877C15">
+            <wp:simplePos x="0" y="0"/>
+            <wp:positionH relativeFrom="column">
+              <wp:posOffset>2948053</wp:posOffset>
+            </wp:positionH>
+            <wp:positionV relativeFrom="paragraph">
+              <wp:posOffset>2889250</wp:posOffset>
+            </wp:positionV>
+            <wp:extent cx="2863850" cy="4474845"/>
+            <wp:effectExtent l="0" t="0" r="0" b="1905"/>
+            <wp:wrapTight wrapText="bothSides">
+              <wp:wrapPolygon edited="0">
+                <wp:start x="0" y="0"/>
+                <wp:lineTo x="0" y="21517"/>
+                <wp:lineTo x="21408" y="21517"/>
+                <wp:lineTo x="21408" y="0"/>
+                <wp:lineTo x="0" y="0"/>
+              </wp:wrapPolygon>
+            </wp:wrapTight>
+            <wp:docPr id="661473568" name="Imagen 1"/>
             <wp:cNvGraphicFramePr>
               <a:graphicFrameLocks xmlns:a="http://schemas.openxmlformats.org/drawingml/2006/main" noChangeAspect="1"/>
             </wp:cNvGraphicFramePr>
@@ -40515,11 +40696,17 @@
               <a:graphicData uri="http://schemas.openxmlformats.org/drawingml/2006/picture">
                 <pic:pic xmlns:pic="http://schemas.openxmlformats.org/drawingml/2006/picture">
                   <pic:nvPicPr>
-                    <pic:cNvPr id="2967572" name="Imagen 1" descr="Tabla&#10;&#10;El contenido generado por IA puede ser incorrecto."/>
+                    <pic:cNvPr id="661473568" name=""/>
                     <pic:cNvPicPr/>
                   </pic:nvPicPr>
                   <pic:blipFill>
-                    <a:blip r:embed="rId58"/>
+                    <a:blip r:embed="rId60">
+                      <a:extLst>
+                        <a:ext uri="{28A0092B-C50C-407E-A947-70E740481C1C}">
+                          <a14:useLocalDpi xmlns:a14="http://schemas.microsoft.com/office/drawing/2010/main" val="0"/>
+                        </a:ext>
+                      </a:extLst>
+                    </a:blip>
                     <a:stretch>
                       <a:fillRect/>
                     </a:stretch>
@@ -40527,7 +40714,125 @@
                   <pic:spPr>
                     <a:xfrm>
                       <a:off x="0" y="0"/>
-                      <a:ext cx="5400040" cy="2600960"/>
+                      <a:ext cx="2863850" cy="4474845"/>
+                    </a:xfrm>
+                    <a:prstGeom prst="rect">
+                      <a:avLst/>
+                    </a:prstGeom>
+                  </pic:spPr>
+                </pic:pic>
+              </a:graphicData>
+            </a:graphic>
+            <wp14:sizeRelH relativeFrom="margin">
+              <wp14:pctWidth>0</wp14:pctWidth>
+            </wp14:sizeRelH>
+            <wp14:sizeRelV relativeFrom="margin">
+              <wp14:pctHeight>0</wp14:pctHeight>
+            </wp14:sizeRelV>
+          </wp:anchor>
+        </w:drawing>
+      </w:r>
+      <w:r>
+        <w:rPr>
+          <w:b/>
+          <w:bCs/>
+          <w:lang w:val="es-ES"/>
+        </w:rPr>
+        <w:drawing>
+          <wp:anchor distT="0" distB="0" distL="114300" distR="114300" simplePos="0" relativeHeight="251673600" behindDoc="1" locked="0" layoutInCell="1" allowOverlap="1" wp14:anchorId="2629E5FC" wp14:editId="3072E699">
+            <wp:simplePos x="0" y="0"/>
+            <wp:positionH relativeFrom="margin">
+              <wp:align>left</wp:align>
+            </wp:positionH>
+            <wp:positionV relativeFrom="paragraph">
+              <wp:posOffset>2872105</wp:posOffset>
+            </wp:positionV>
+            <wp:extent cx="2880995" cy="4636770"/>
+            <wp:effectExtent l="0" t="0" r="0" b="0"/>
+            <wp:wrapTight wrapText="bothSides">
+              <wp:wrapPolygon edited="0">
+                <wp:start x="0" y="0"/>
+                <wp:lineTo x="0" y="21476"/>
+                <wp:lineTo x="21424" y="21476"/>
+                <wp:lineTo x="21424" y="0"/>
+                <wp:lineTo x="0" y="0"/>
+              </wp:wrapPolygon>
+            </wp:wrapTight>
+            <wp:docPr id="922219374" name="Imagen 1" descr="Imagen que contiene persiana&#10;&#10;El contenido generado por IA puede ser incorrecto."/>
+            <wp:cNvGraphicFramePr>
+              <a:graphicFrameLocks xmlns:a="http://schemas.openxmlformats.org/drawingml/2006/main" noChangeAspect="1"/>
+            </wp:cNvGraphicFramePr>
+            <a:graphic xmlns:a="http://schemas.openxmlformats.org/drawingml/2006/main">
+              <a:graphicData uri="http://schemas.openxmlformats.org/drawingml/2006/picture">
+                <pic:pic xmlns:pic="http://schemas.openxmlformats.org/drawingml/2006/picture">
+                  <pic:nvPicPr>
+                    <pic:cNvPr id="922219374" name="Imagen 1" descr="Imagen que contiene persiana&#10;&#10;El contenido generado por IA puede ser incorrecto."/>
+                    <pic:cNvPicPr/>
+                  </pic:nvPicPr>
+                  <pic:blipFill>
+                    <a:blip r:embed="rId61">
+                      <a:extLst>
+                        <a:ext uri="{28A0092B-C50C-407E-A947-70E740481C1C}">
+                          <a14:useLocalDpi xmlns:a14="http://schemas.microsoft.com/office/drawing/2010/main" val="0"/>
+                        </a:ext>
+                      </a:extLst>
+                    </a:blip>
+                    <a:stretch>
+                      <a:fillRect/>
+                    </a:stretch>
+                  </pic:blipFill>
+                  <pic:spPr>
+                    <a:xfrm>
+                      <a:off x="0" y="0"/>
+                      <a:ext cx="2880995" cy="4636770"/>
+                    </a:xfrm>
+                    <a:prstGeom prst="rect">
+                      <a:avLst/>
+                    </a:prstGeom>
+                  </pic:spPr>
+                </pic:pic>
+              </a:graphicData>
+            </a:graphic>
+            <wp14:sizeRelH relativeFrom="margin">
+              <wp14:pctWidth>0</wp14:pctWidth>
+            </wp14:sizeRelH>
+            <wp14:sizeRelV relativeFrom="margin">
+              <wp14:pctHeight>0</wp14:pctHeight>
+            </wp14:sizeRelV>
+          </wp:anchor>
+        </w:drawing>
+      </w:r>
+      <w:r>
+        <w:rPr>
+          <w:b/>
+          <w:bCs/>
+          <w:lang w:val="es-ES"/>
+        </w:rPr>
+        <w:drawing>
+          <wp:inline distT="0" distB="0" distL="0" distR="0" wp14:anchorId="48437BD1" wp14:editId="74DFBFDC">
+            <wp:extent cx="4451230" cy="2617140"/>
+            <wp:effectExtent l="0" t="0" r="6985" b="0"/>
+            <wp:docPr id="2074123203" name="Imagen 1" descr="Tabla&#10;&#10;El contenido generado por IA puede ser incorrecto."/>
+            <wp:cNvGraphicFramePr>
+              <a:graphicFrameLocks xmlns:a="http://schemas.openxmlformats.org/drawingml/2006/main" noChangeAspect="1"/>
+            </wp:cNvGraphicFramePr>
+            <a:graphic xmlns:a="http://schemas.openxmlformats.org/drawingml/2006/main">
+              <a:graphicData uri="http://schemas.openxmlformats.org/drawingml/2006/picture">
+                <pic:pic xmlns:pic="http://schemas.openxmlformats.org/drawingml/2006/picture">
+                  <pic:nvPicPr>
+                    <pic:cNvPr id="2074123203" name="Imagen 1" descr="Tabla&#10;&#10;El contenido generado por IA puede ser incorrecto."/>
+                    <pic:cNvPicPr/>
+                  </pic:nvPicPr>
+                  <pic:blipFill>
+                    <a:blip r:embed="rId62"/>
+                    <a:stretch>
+                      <a:fillRect/>
+                    </a:stretch>
+                  </pic:blipFill>
+                  <pic:spPr>
+                    <a:xfrm>
+                      <a:off x="0" y="0"/>
+                      <a:ext cx="4454222" cy="2618899"/>
                     </a:xfrm>
                     <a:prstGeom prst="rect">
                       <a:avLst/>
@@ -40548,12 +40853,48 @@
           <w:lang w:val="es-ES"/>
         </w:rPr>
       </w:pPr>
-      <w:r>
-        <w:rPr>
-          <w:b/>
-          <w:bCs/>
-          <w:lang w:val="es-ES"/>
-        </w:rPr>
+    </w:p>
+    <w:p>
+      <w:pPr>
+        <w:rPr>
+          <w:b/>
+          <w:bCs/>
+          <w:lang w:val="es-ES"/>
+        </w:rPr>
+      </w:pPr>
+    </w:p>
+    <w:p>
+      <w:pPr>
+        <w:rPr>
+          <w:b/>
+          <w:bCs/>
+          <w:lang w:val="es-ES"/>
+        </w:rPr>
+      </w:pPr>
+      <w:r>
+        <w:rPr>
+          <w:b/>
+          <w:bCs/>
+          <w:lang w:val="es-ES"/>
+        </w:rPr>
+        <w:br w:type="page"/>
+      </w:r>
+    </w:p>
+    <w:p>
+      <w:pPr>
+        <w:rPr>
+          <w:b/>
+          <w:bCs/>
+          <w:lang w:val="es-ES"/>
+        </w:rPr>
+      </w:pPr>
+      <w:r>
+        <w:rPr>
+          <w:b/>
+          <w:bCs/>
+          <w:lang w:val="es-ES"/>
+        </w:rPr>
+        <w:lastRenderedPageBreak/>
         <w:t>Análisis de Resultados</w:t>
       </w:r>
     </w:p>
@@ -40567,63 +40908,65 @@
         <w:rPr>
           <w:lang w:val="es-ES"/>
         </w:rPr>
-        <w:t xml:space="preserve">Aunque la información de </w:t>
-      </w:r>
-      <w:r>
-        <w:rPr>
-          <w:lang w:val="es-ES"/>
-        </w:rPr>
-        <w:t xml:space="preserve">los </w:t>
-      </w:r>
-      <w:proofErr w:type="spellStart"/>
-      <w:r>
-        <w:rPr>
-          <w:lang w:val="es-ES"/>
-        </w:rPr>
-        <w:t>Traps</w:t>
-      </w:r>
-      <w:proofErr w:type="spellEnd"/>
-      <w:r>
-        <w:rPr>
-          <w:lang w:val="es-ES"/>
-        </w:rPr>
-        <w:t xml:space="preserve"> SNMP no se incluy</w:t>
-      </w:r>
-      <w:r>
-        <w:rPr>
-          <w:lang w:val="es-ES"/>
-        </w:rPr>
-        <w:t xml:space="preserve">e </w:t>
-      </w:r>
-      <w:r>
-        <w:rPr>
-          <w:lang w:val="es-ES"/>
-        </w:rPr>
-        <w:t xml:space="preserve">en esta </w:t>
-      </w:r>
-      <w:r>
-        <w:rPr>
-          <w:lang w:val="es-ES"/>
-        </w:rPr>
-        <w:t>prueba</w:t>
-      </w:r>
-      <w:r>
-        <w:rPr>
-          <w:lang w:val="es-ES"/>
-        </w:rPr>
-        <w:t xml:space="preserve">, los registros físicos de Entrada (T0) y Salida (T5) capturados por la Raspberry Pi ofrecen datos concluyentes sobre el rendimiento del sistema </w:t>
-      </w:r>
-      <w:r>
-        <w:rPr>
-          <w:lang w:val="es-ES"/>
-        </w:rPr>
-        <w:t xml:space="preserve">al </w:t>
-      </w:r>
-      <w:r>
-        <w:rPr>
-          <w:lang w:val="es-ES"/>
-        </w:rPr>
-        <w:t>completo.</w:t>
+        <w:t xml:space="preserve">En esta prueba, se ha escalado la capacidad del banco de pruebas para poder trabajar con 4 canales de </w:t>
+      </w:r>
+      <w:proofErr w:type="spellStart"/>
+      <w:r>
+        <w:rPr>
+          <w:lang w:val="es-ES"/>
+        </w:rPr>
+        <w:t>teleprotección</w:t>
+      </w:r>
+      <w:proofErr w:type="spellEnd"/>
+      <w:r>
+        <w:rPr>
+          <w:lang w:val="es-ES"/>
+        </w:rPr>
+        <w:t xml:space="preserve"> de forma concurrente. Tal y como se puede observar, se ha logrado </w:t>
+      </w:r>
+      <w:r>
+        <w:rPr>
+          <w:lang w:val="es-ES"/>
+        </w:rPr>
+        <w:t>obtener una</w:t>
+      </w:r>
+      <w:r>
+        <w:rPr>
+          <w:lang w:val="es-ES"/>
+        </w:rPr>
+        <w:t xml:space="preserve"> correlación exitosa entre los eventos físicos registrados por la Raspberry y los </w:t>
+      </w:r>
+      <w:proofErr w:type="spellStart"/>
+      <w:r>
+        <w:rPr>
+          <w:lang w:val="es-ES"/>
+        </w:rPr>
+        <w:t>traps</w:t>
+      </w:r>
+      <w:proofErr w:type="spellEnd"/>
+      <w:r>
+        <w:rPr>
+          <w:lang w:val="es-ES"/>
+        </w:rPr>
+        <w:t xml:space="preserve"> </w:t>
+      </w:r>
+      <w:r>
+        <w:rPr>
+          <w:lang w:val="es-ES"/>
+        </w:rPr>
+        <w:t>SNMP</w:t>
+      </w:r>
+      <w:r>
+        <w:rPr>
+          <w:lang w:val="es-ES"/>
+        </w:rPr>
+        <w:t xml:space="preserve"> que el equipo nos ha enviado</w:t>
+      </w:r>
+      <w:r>
+        <w:rPr>
+          <w:lang w:val="es-ES"/>
+        </w:rPr>
+        <w:t xml:space="preserve">. </w:t>
       </w:r>
     </w:p>
     <w:p>
@@ -40689,71 +41032,51 @@
         <w:rPr>
           <w:lang w:val="es-ES"/>
         </w:rPr>
-        <w:t>La tabla muestra una latencia media constante en ambos canales, de aproximadamente</w:t>
+        <w:t xml:space="preserve">La tabla muestra una latencia media constante en </w:t>
+      </w:r>
+      <w:r>
+        <w:rPr>
+          <w:lang w:val="es-ES"/>
+        </w:rPr>
+        <w:t>todos los</w:t>
+      </w:r>
+      <w:r>
+        <w:rPr>
+          <w:lang w:val="es-ES"/>
+        </w:rPr>
+        <w:t xml:space="preserve"> canales, </w:t>
+      </w:r>
+      <w:r>
+        <w:rPr>
+          <w:lang w:val="es-ES"/>
+        </w:rPr>
+        <w:t>de entre 2.2 ms y 2.4 ms de media</w:t>
+      </w:r>
+      <w:r>
+        <w:rPr>
+          <w:lang w:val="es-ES"/>
+        </w:rPr>
+        <w:t xml:space="preserve">. Estos valores son totalmente coherentes con la física del hardware que empleamos, sin apreciar latencias anómalas que indiquen saturación del CPU, tanto del DUT como de la </w:t>
+      </w:r>
+      <w:proofErr w:type="spellStart"/>
+      <w:r>
+        <w:rPr>
+          <w:lang w:val="es-ES"/>
+        </w:rPr>
+        <w:t>RPi</w:t>
+      </w:r>
+      <w:proofErr w:type="spellEnd"/>
+      <w:r>
+        <w:rPr>
+          <w:lang w:val="es-ES"/>
+        </w:rPr>
+        <w:t xml:space="preserve"> de nuestro sistema HIL.</w:t>
       </w:r>
       <w:r>
         <w:rPr>
           <w:lang w:val="es-ES"/>
         </w:rPr>
         <w:t xml:space="preserve"> </w:t>
-      </w:r>
-      <w:r>
-        <w:rPr>
-          <w:lang w:val="es-ES"/>
-        </w:rPr>
-        <w:t>2.28ms</w:t>
-      </w:r>
-      <w:r>
-        <w:rPr>
-          <w:lang w:val="es-ES"/>
-        </w:rPr>
-        <w:t xml:space="preserve"> para el primer canal, y </w:t>
-      </w:r>
-      <w:r>
-        <w:rPr>
-          <w:lang w:val="es-ES"/>
-        </w:rPr>
-        <w:t>2.41</w:t>
-      </w:r>
-      <w:proofErr w:type="gramStart"/>
-      <w:r>
-        <w:rPr>
-          <w:lang w:val="es-ES"/>
-        </w:rPr>
-        <w:t xml:space="preserve">ms </w:t>
-      </w:r>
-      <w:r>
-        <w:rPr>
-          <w:lang w:val="es-ES"/>
-        </w:rPr>
-        <w:t xml:space="preserve"> para</w:t>
-      </w:r>
-      <w:proofErr w:type="gramEnd"/>
-      <w:r>
-        <w:rPr>
-          <w:lang w:val="es-ES"/>
-        </w:rPr>
-        <w:t xml:space="preserve"> el segundo. Estos valores son totalmente coherentes con la física del hardware que empleamos, sin apreciar latencias anómalas que indiquen saturación del CPU, tanto del DUT como de la </w:t>
-      </w:r>
-      <w:proofErr w:type="spellStart"/>
-      <w:r>
-        <w:rPr>
-          <w:lang w:val="es-ES"/>
-        </w:rPr>
-        <w:t>RPi</w:t>
-      </w:r>
-      <w:proofErr w:type="spellEnd"/>
-      <w:r>
-        <w:rPr>
-          <w:lang w:val="es-ES"/>
-        </w:rPr>
-        <w:t xml:space="preserve"> de nuestro sistema HIL.</w:t>
-      </w:r>
-      <w:r>
-        <w:rPr>
-          <w:lang w:val="es-ES"/>
-        </w:rPr>
-        <w:t xml:space="preserve"> El ligero aumento para el segundo canal puede indicar que el módulo de procesamiento (MWTU) pueda empeorar su rendimiento conforme aumenta el número de canales que necesita manejar.</w:t>
       </w:r>
     </w:p>
     <w:p>
@@ -40795,7 +41118,79 @@
         <w:rPr>
           <w:lang w:val="es-ES"/>
         </w:rPr>
-        <w:t>La tabla nos muestra un valor muy bajo, de 0.093ms para el primer canal y de 0.118ms para el segundo, validando que los tiempos T5 siguen perfectamente el ritmo de T</w:t>
+        <w:t>La</w:t>
+      </w:r>
+      <w:r>
+        <w:rPr>
+          <w:lang w:val="es-ES"/>
+        </w:rPr>
+        <w:t>s</w:t>
+      </w:r>
+      <w:r>
+        <w:rPr>
+          <w:lang w:val="es-ES"/>
+        </w:rPr>
+        <w:t xml:space="preserve"> tabla</w:t>
+      </w:r>
+      <w:r>
+        <w:rPr>
+          <w:lang w:val="es-ES"/>
+        </w:rPr>
+        <w:t>s</w:t>
+      </w:r>
+      <w:r>
+        <w:rPr>
+          <w:lang w:val="es-ES"/>
+        </w:rPr>
+        <w:t xml:space="preserve"> nos muestra</w:t>
+      </w:r>
+      <w:r>
+        <w:rPr>
+          <w:lang w:val="es-ES"/>
+        </w:rPr>
+        <w:t xml:space="preserve"> valores</w:t>
+      </w:r>
+      <w:r>
+        <w:rPr>
+          <w:lang w:val="es-ES"/>
+        </w:rPr>
+        <w:t xml:space="preserve"> muy bajo</w:t>
+      </w:r>
+      <w:r>
+        <w:rPr>
+          <w:lang w:val="es-ES"/>
+        </w:rPr>
+        <w:t>s</w:t>
+      </w:r>
+      <w:r>
+        <w:rPr>
+          <w:lang w:val="es-ES"/>
+        </w:rPr>
+        <w:t xml:space="preserve">, </w:t>
+      </w:r>
+      <w:r>
+        <w:rPr>
+          <w:lang w:val="es-ES"/>
+        </w:rPr>
+        <w:t xml:space="preserve">por debajo de los 0.172 </w:t>
+      </w:r>
+      <w:r>
+        <w:rPr>
+          <w:lang w:val="es-ES"/>
+        </w:rPr>
+        <w:t>ms</w:t>
+      </w:r>
+      <w:r>
+        <w:rPr>
+          <w:lang w:val="es-ES"/>
+        </w:rPr>
+        <w:t xml:space="preserve">. Por consiguiente, esto nos muestra </w:t>
+      </w:r>
+      <w:r>
+        <w:rPr>
+          <w:lang w:val="es-ES"/>
+        </w:rPr>
+        <w:t>que los tiempos T5 siguen perfectamente el ritmo de T</w:t>
       </w:r>
       <w:r>
         <w:rPr>
@@ -40808,25 +41203,13 @@
         <w:rPr>
           <w:lang w:val="es-ES"/>
         </w:rPr>
-        <w:t xml:space="preserve"> sin desviaciones significativas entre pulsos. Aun así, notamos nuevamente ese inapreciable aumento en el valor del segundo canal sobre el primero, indicativo de una posible degradación en el rendimiento del módulo de procesamiento (MWTU) o el módulo de relés frente a escenarios </w:t>
-      </w:r>
-      <w:r>
-        <w:rPr>
-          <w:lang w:val="es-ES"/>
-        </w:rPr>
-        <w:t xml:space="preserve">multicanal </w:t>
-      </w:r>
-      <w:r>
-        <w:rPr>
-          <w:lang w:val="es-ES"/>
-        </w:rPr>
-        <w:t>más exigentes</w:t>
-      </w:r>
-      <w:r>
-        <w:rPr>
-          <w:lang w:val="es-ES"/>
-        </w:rPr>
-        <w:t>.</w:t>
+        <w:t xml:space="preserve"> sin desviaciones significativas entre pulsos</w:t>
+      </w:r>
+      <w:r>
+        <w:rPr>
+          <w:lang w:val="es-ES"/>
+        </w:rPr>
+        <w:t>, manteniendo los tiempos de disparo de manera determinista independientemente del número de canales que tiene que manejar.</w:t>
       </w:r>
     </w:p>
     <w:p>
@@ -40840,16 +41223,22 @@
           <w:lang w:val="es-ES"/>
         </w:rPr>
       </w:pPr>
-      <w:proofErr w:type="spellStart"/>
-      <w:r>
-        <w:rPr>
-          <w:b/>
-          <w:bCs/>
-          <w:lang w:val="es-ES"/>
-        </w:rPr>
-        <w:t>Simetria</w:t>
-      </w:r>
-      <w:proofErr w:type="spellEnd"/>
+      <w:r>
+        <w:rPr>
+          <w:b/>
+          <w:bCs/>
+          <w:lang w:val="es-ES"/>
+        </w:rPr>
+        <w:t>Simetría</w:t>
+      </w:r>
+      <w:r>
+        <w:rPr>
+          <w:b/>
+          <w:bCs/>
+          <w:lang w:val="es-ES"/>
+        </w:rPr>
+        <w:t xml:space="preserve"> y Aislamiento</w:t>
+      </w:r>
       <w:r>
         <w:rPr>
           <w:b/>
@@ -40862,7 +41251,62 @@
         <w:rPr>
           <w:lang w:val="es-ES"/>
         </w:rPr>
-        <w:t xml:space="preserve"> El comportamiento del Canal 1 y Canal 2 es idéntico. Esto descarta problemas de priorización de hilos en el código desarrollado en hil_server.py. </w:t>
+        <w:t xml:space="preserve"> El comportamiento </w:t>
+      </w:r>
+      <w:r>
+        <w:rPr>
+          <w:lang w:val="es-ES"/>
+        </w:rPr>
+        <w:t>de todos los canales</w:t>
+      </w:r>
+      <w:r>
+        <w:rPr>
+          <w:lang w:val="es-ES"/>
+        </w:rPr>
+        <w:t xml:space="preserve"> es idéntico. Esto descarta problemas de priorización de hilos en el código desarrollado en hil_server.py. </w:t>
+      </w:r>
+    </w:p>
+    <w:p>
+      <w:pPr>
+        <w:pStyle w:val="Prrafodelista"/>
+        <w:ind w:left="360"/>
+        <w:rPr>
+          <w:lang w:val="es-ES"/>
+        </w:rPr>
+      </w:pPr>
+      <w:r>
+        <w:rPr>
+          <w:lang w:val="es-ES"/>
+        </w:rPr>
+        <w:t xml:space="preserve">Además, no se observaron disparos cruzados (falsos positivos provocados entre canales), validando el aislamiento galvánico de las entradas y la inmunidad de las </w:t>
+      </w:r>
+      <w:proofErr w:type="spellStart"/>
+      <w:r>
+        <w:rPr>
+          <w:lang w:val="es-ES"/>
+        </w:rPr>
+        <w:t>TPUs</w:t>
+      </w:r>
+      <w:proofErr w:type="spellEnd"/>
+      <w:r>
+        <w:rPr>
+          <w:lang w:val="es-ES"/>
+        </w:rPr>
+        <w:t xml:space="preserve"> ante el ruido electromagnético que se genera cuando los relés de multitud de canales son activados de forma </w:t>
+      </w:r>
+      <w:proofErr w:type="spellStart"/>
+      <w:r>
+        <w:rPr>
+          <w:lang w:val="es-ES"/>
+        </w:rPr>
+        <w:t>simultanea</w:t>
+      </w:r>
+      <w:proofErr w:type="spellEnd"/>
+      <w:r>
+        <w:rPr>
+          <w:lang w:val="es-ES"/>
+        </w:rPr>
+        <w:t xml:space="preserve">. </w:t>
       </w:r>
     </w:p>
     <w:p>
@@ -40873,75 +41317,142 @@
           <w:numId w:val="100"/>
         </w:numPr>
         <w:rPr>
-          <w:lang w:val="es-ES"/>
-        </w:rPr>
-      </w:pPr>
-      <w:r>
-        <w:rPr>
-          <w:lang w:val="es-ES"/>
-        </w:rPr>
-        <w:t xml:space="preserve">En cuanto a los canales pasivos (Ch3 y Ch4), se ha mantenido el circuito de retorno físicamente. De manera que esperábamos capturar las señales de </w:t>
-      </w:r>
-      <w:proofErr w:type="spellStart"/>
-      <w:r>
-        <w:rPr>
-          <w:lang w:val="es-ES"/>
-        </w:rPr>
-        <w:t>feedback</w:t>
-      </w:r>
-      <w:proofErr w:type="spellEnd"/>
-      <w:r>
-        <w:rPr>
-          <w:lang w:val="es-ES"/>
-        </w:rPr>
-        <w:t xml:space="preserve"> de la activación de los relés T0, pero ninguna señal de generación de salida (T</w:t>
-      </w:r>
-      <w:r>
-        <w:rPr>
-          <w:vertAlign w:val="subscript"/>
-          <w:lang w:val="es-ES"/>
-        </w:rPr>
-        <w:t>5</w:t>
-      </w:r>
-      <w:r>
-        <w:rPr>
-          <w:lang w:val="es-ES"/>
-        </w:rPr>
-        <w:t xml:space="preserve">) ya que con un solo módulo IPTU no teníamos capacidad para gestionar más de 2 salidas (o dos entradas). Tal y como se puede observar en </w:t>
-      </w:r>
-      <w:r>
-        <w:rPr>
-          <w:lang w:val="es-ES"/>
-        </w:rPr>
-        <w:lastRenderedPageBreak/>
-        <w:t>la tabla, no se ha registrado ningún evento en T</w:t>
-      </w:r>
-      <w:r>
-        <w:rPr>
-          <w:vertAlign w:val="subscript"/>
-          <w:lang w:val="es-ES"/>
-        </w:rPr>
-        <w:t>5</w:t>
-      </w:r>
-      <w:r>
-        <w:rPr>
-          <w:lang w:val="es-ES"/>
-        </w:rPr>
-        <w:t>. Esto valida que no existe ningún tipo de diafonía (</w:t>
-      </w:r>
-      <w:proofErr w:type="spellStart"/>
-      <w:r>
-        <w:rPr>
-          <w:lang w:val="es-ES"/>
-        </w:rPr>
-        <w:t>Crosstalk</w:t>
-      </w:r>
-      <w:proofErr w:type="spellEnd"/>
-      <w:r>
-        <w:rPr>
-          <w:lang w:val="es-ES"/>
-        </w:rPr>
-        <w:t xml:space="preserve">) que pueda provocar falsos disparos positivos y que el sistema no mezcla logs de diferentes canales. </w:t>
+          <w:b/>
+          <w:bCs/>
+          <w:lang w:val="es-ES"/>
+        </w:rPr>
+      </w:pPr>
+      <w:r>
+        <w:rPr>
+          <w:b/>
+          <w:bCs/>
+          <w:lang w:val="es-ES"/>
+        </w:rPr>
+        <w:t>Monitoreo SNMP:</w:t>
+      </w:r>
+      <w:r>
+        <w:rPr>
+          <w:b/>
+          <w:bCs/>
+          <w:lang w:val="es-ES"/>
+        </w:rPr>
+        <w:t xml:space="preserve"> </w:t>
+      </w:r>
+      <w:r>
+        <w:rPr>
+          <w:lang w:val="es-ES"/>
+        </w:rPr>
+        <w:t xml:space="preserve">Gracias a que los dos equipos y la </w:t>
+      </w:r>
+      <w:proofErr w:type="spellStart"/>
+      <w:r>
+        <w:rPr>
+          <w:lang w:val="es-ES"/>
+        </w:rPr>
+        <w:t>RPi</w:t>
+      </w:r>
+      <w:proofErr w:type="spellEnd"/>
+      <w:r>
+        <w:rPr>
+          <w:lang w:val="es-ES"/>
+        </w:rPr>
+        <w:t xml:space="preserve"> están sincronizados por al mismo servidor local NTP, el sistema ha podido capturar </w:t>
+      </w:r>
+      <w:proofErr w:type="spellStart"/>
+      <w:r>
+        <w:rPr>
+          <w:lang w:val="es-ES"/>
+        </w:rPr>
+        <w:t>traps</w:t>
+      </w:r>
+      <w:proofErr w:type="spellEnd"/>
+      <w:r>
+        <w:rPr>
+          <w:lang w:val="es-ES"/>
+        </w:rPr>
+        <w:t xml:space="preserve"> en </w:t>
+      </w:r>
+      <w:r>
+        <w:rPr>
+          <w:lang w:val="es-ES"/>
+        </w:rPr>
+        <w:t xml:space="preserve">cada canal. Cabe destacar que en todos los canales se han perdido paquetes y el conteo de </w:t>
+      </w:r>
+      <w:proofErr w:type="spellStart"/>
+      <w:r>
+        <w:rPr>
+          <w:lang w:val="es-ES"/>
+        </w:rPr>
+        <w:t>traps</w:t>
+      </w:r>
+      <w:proofErr w:type="spellEnd"/>
+      <w:r>
+        <w:rPr>
+          <w:lang w:val="es-ES"/>
+        </w:rPr>
+        <w:t xml:space="preserve"> es el mismo para todos los canales. Lo que nos indica que la implementación del software multicanal de captura de </w:t>
+      </w:r>
+      <w:proofErr w:type="spellStart"/>
+      <w:r>
+        <w:rPr>
+          <w:lang w:val="es-ES"/>
+        </w:rPr>
+        <w:t>traps</w:t>
+      </w:r>
+      <w:proofErr w:type="spellEnd"/>
+      <w:r>
+        <w:rPr>
+          <w:lang w:val="es-ES"/>
+        </w:rPr>
+        <w:t xml:space="preserve"> debe ser mejorado. Debido al tiempo justo que se dispone para la siguiente fase y la poca relevancia que tiene la captura de </w:t>
+      </w:r>
+      <w:proofErr w:type="spellStart"/>
+      <w:r>
+        <w:rPr>
+          <w:lang w:val="es-ES"/>
+        </w:rPr>
+        <w:t>traps</w:t>
+      </w:r>
+      <w:proofErr w:type="spellEnd"/>
+      <w:r>
+        <w:rPr>
+          <w:lang w:val="es-ES"/>
+        </w:rPr>
+        <w:t xml:space="preserve"> en esta prueba, se prefiere priorizar la última etapa de inyección de ruido. Para un futuro arreglo, se deberán </w:t>
+      </w:r>
+      <w:proofErr w:type="spellStart"/>
+      <w:r>
+        <w:rPr>
+          <w:lang w:val="es-ES"/>
+        </w:rPr>
+        <w:t>parsear</w:t>
+      </w:r>
+      <w:proofErr w:type="spellEnd"/>
+      <w:r>
+        <w:rPr>
+          <w:lang w:val="es-ES"/>
+        </w:rPr>
+        <w:t xml:space="preserve"> los canales en cada </w:t>
+      </w:r>
+      <w:proofErr w:type="spellStart"/>
+      <w:r>
+        <w:rPr>
+          <w:lang w:val="es-ES"/>
+        </w:rPr>
+        <w:t>trap</w:t>
+      </w:r>
+      <w:proofErr w:type="spellEnd"/>
+      <w:r>
+        <w:rPr>
+          <w:lang w:val="es-ES"/>
+        </w:rPr>
+        <w:t xml:space="preserve"> capturado para clasificarlos</w:t>
+      </w:r>
+      <w:r>
+        <w:rPr>
+          <w:lang w:val="es-ES"/>
+        </w:rPr>
+        <w:t>.</w:t>
       </w:r>
     </w:p>
     <w:p>
@@ -41293,6 +41804,12 @@
         </w:rPr>
         <w:t>.</w:t>
       </w:r>
+      <w:r>
+        <w:rPr>
+          <w:lang w:val="es-ES"/>
+        </w:rPr>
+        <w:t xml:space="preserve"> La misma ráfaga de 100 pulsos de 50ms ON y OFF.</w:t>
+      </w:r>
     </w:p>
     <w:p>
       <w:pPr>
@@ -41415,70 +41932,6 @@
       </w:pPr>
       <w:r>
         <w:rPr>
-          <w:lang w:val="es-ES"/>
-        </w:rPr>
-        <w:br w:type="page"/>
-      </w:r>
-    </w:p>
-    <w:p>
-      <w:pPr>
-        <w:pStyle w:val="Ttulo5"/>
-        <w:rPr>
-          <w:lang w:val="es-ES"/>
-        </w:rPr>
-      </w:pPr>
-      <w:r>
-        <w:rPr>
-          <w:lang w:val="es-ES"/>
-        </w:rPr>
-        <w:lastRenderedPageBreak/>
-        <w:t>Test Desarrollo</w:t>
-      </w:r>
-    </w:p>
-    <w:p>
-      <w:pPr>
-        <w:rPr>
-          <w:b/>
-          <w:bCs/>
-          <w:lang w:val="es-ES"/>
-        </w:rPr>
-      </w:pPr>
-      <w:r>
-        <w:rPr>
-          <w:b/>
-          <w:bCs/>
-          <w:lang w:val="es-ES"/>
-        </w:rPr>
-        <w:t>Resultados Obtenidos</w:t>
-      </w:r>
-    </w:p>
-    <w:p>
-      <w:pPr>
-        <w:rPr>
-          <w:b/>
-          <w:bCs/>
-          <w:lang w:val="es-ES"/>
-        </w:rPr>
-      </w:pPr>
-      <w:r>
-        <w:rPr>
-          <w:b/>
-          <w:bCs/>
-          <w:lang w:val="es-ES"/>
-        </w:rPr>
-        <w:t>Análisis de Resultados</w:t>
-      </w:r>
-    </w:p>
-    <w:p>
-      <w:pPr>
-        <w:rPr>
-          <w:b/>
-          <w:bCs/>
-          <w:lang w:val="es-ES"/>
-        </w:rPr>
-      </w:pPr>
-      <w:r>
-        <w:rPr>
           <w:b/>
           <w:bCs/>
           <w:lang w:val="es-ES"/>
@@ -41532,8 +41985,299 @@
           <w:bCs/>
           <w:lang w:val="es-ES"/>
         </w:rPr>
+        <w:t>Ch1:</w:t>
+      </w:r>
+    </w:p>
+    <w:p>
+      <w:pPr>
+        <w:rPr>
+          <w:b/>
+          <w:bCs/>
+          <w:lang w:val="es-ES"/>
+        </w:rPr>
+      </w:pPr>
+      <w:r>
+        <w:rPr>
+          <w:b/>
+          <w:bCs/>
+          <w:lang w:val="es-ES"/>
+        </w:rPr>
+        <w:drawing>
+          <wp:inline distT="0" distB="0" distL="0" distR="0" wp14:anchorId="7322452E" wp14:editId="38C1F9F7">
+            <wp:extent cx="3664915" cy="2133339"/>
+            <wp:effectExtent l="0" t="0" r="0" b="635"/>
+            <wp:docPr id="1946753791" name="Imagen 1" descr="Interfaz de usuario gráfica, Tabla&#10;&#10;El contenido generado por IA puede ser incorrecto."/>
+            <wp:cNvGraphicFramePr>
+              <a:graphicFrameLocks xmlns:a="http://schemas.openxmlformats.org/drawingml/2006/main" noChangeAspect="1"/>
+            </wp:cNvGraphicFramePr>
+            <a:graphic xmlns:a="http://schemas.openxmlformats.org/drawingml/2006/main">
+              <a:graphicData uri="http://schemas.openxmlformats.org/drawingml/2006/picture">
+                <pic:pic xmlns:pic="http://schemas.openxmlformats.org/drawingml/2006/picture">
+                  <pic:nvPicPr>
+                    <pic:cNvPr id="1946753791" name="Imagen 1" descr="Interfaz de usuario gráfica, Tabla&#10;&#10;El contenido generado por IA puede ser incorrecto."/>
+                    <pic:cNvPicPr/>
+                  </pic:nvPicPr>
+                  <pic:blipFill rotWithShape="1">
+                    <a:blip r:embed="rId63"/>
+                    <a:srcRect t="6530"/>
+                    <a:stretch>
+                      <a:fillRect/>
+                    </a:stretch>
+                  </pic:blipFill>
+                  <pic:spPr bwMode="auto">
+                    <a:xfrm>
+                      <a:off x="0" y="0"/>
+                      <a:ext cx="3677233" cy="2140509"/>
+                    </a:xfrm>
+                    <a:prstGeom prst="rect">
+                      <a:avLst/>
+                    </a:prstGeom>
+                    <a:ln>
+                      <a:noFill/>
+                    </a:ln>
+                    <a:extLst>
+                      <a:ext uri="{53640926-AAD7-44D8-BBD7-CCE9431645EC}">
+                        <a14:shadowObscured xmlns:a14="http://schemas.microsoft.com/office/drawing/2010/main"/>
+                      </a:ext>
+                    </a:extLst>
+                  </pic:spPr>
+                </pic:pic>
+              </a:graphicData>
+            </a:graphic>
+          </wp:inline>
+        </w:drawing>
+      </w:r>
+    </w:p>
+    <w:p>
+      <w:pPr>
+        <w:rPr>
+          <w:b/>
+          <w:bCs/>
+          <w:lang w:val="es-ES"/>
+        </w:rPr>
+      </w:pPr>
+      <w:r>
+        <w:rPr>
+          <w:b/>
+          <w:bCs/>
+          <w:lang w:val="es-ES"/>
+        </w:rPr>
+        <w:t>Ch2:</w:t>
+      </w:r>
+    </w:p>
+    <w:p>
+      <w:pPr>
+        <w:rPr>
+          <w:b/>
+          <w:bCs/>
+          <w:lang w:val="es-ES"/>
+        </w:rPr>
+      </w:pPr>
+      <w:r>
+        <w:rPr>
+          <w:b/>
+          <w:bCs/>
+          <w:lang w:val="es-ES"/>
+        </w:rPr>
+        <w:drawing>
+          <wp:inline distT="0" distB="0" distL="0" distR="0" wp14:anchorId="6422A189" wp14:editId="6E3FEF0B">
+            <wp:extent cx="3686860" cy="2501550"/>
+            <wp:effectExtent l="0" t="0" r="8890" b="0"/>
+            <wp:docPr id="1634134247" name="Imagen 1" descr="Tabla&#10;&#10;El contenido generado por IA puede ser incorrecto."/>
+            <wp:cNvGraphicFramePr>
+              <a:graphicFrameLocks xmlns:a="http://schemas.openxmlformats.org/drawingml/2006/main" noChangeAspect="1"/>
+            </wp:cNvGraphicFramePr>
+            <a:graphic xmlns:a="http://schemas.openxmlformats.org/drawingml/2006/main">
+              <a:graphicData uri="http://schemas.openxmlformats.org/drawingml/2006/picture">
+                <pic:pic xmlns:pic="http://schemas.openxmlformats.org/drawingml/2006/picture">
+                  <pic:nvPicPr>
+                    <pic:cNvPr id="1634134247" name="Imagen 1" descr="Tabla&#10;&#10;El contenido generado por IA puede ser incorrecto."/>
+                    <pic:cNvPicPr/>
+                  </pic:nvPicPr>
+                  <pic:blipFill>
+                    <a:blip r:embed="rId64"/>
+                    <a:stretch>
+                      <a:fillRect/>
+                    </a:stretch>
+                  </pic:blipFill>
+                  <pic:spPr>
+                    <a:xfrm>
+                      <a:off x="0" y="0"/>
+                      <a:ext cx="3691229" cy="2504514"/>
+                    </a:xfrm>
+                    <a:prstGeom prst="rect">
+                      <a:avLst/>
+                    </a:prstGeom>
+                  </pic:spPr>
+                </pic:pic>
+              </a:graphicData>
+            </a:graphic>
+          </wp:inline>
+        </w:drawing>
+      </w:r>
+    </w:p>
+    <w:p>
+      <w:pPr>
+        <w:rPr>
+          <w:b/>
+          <w:bCs/>
+          <w:lang w:val="es-ES"/>
+        </w:rPr>
+      </w:pPr>
+      <w:r>
+        <w:rPr>
+          <w:b/>
+          <w:bCs/>
+          <w:lang w:val="es-ES"/>
+        </w:rPr>
+        <w:t>Ch3:</w:t>
+      </w:r>
+    </w:p>
+    <w:p>
+      <w:pPr>
+        <w:rPr>
+          <w:b/>
+          <w:bCs/>
+          <w:lang w:val="es-ES"/>
+        </w:rPr>
+      </w:pPr>
+      <w:r>
+        <w:rPr>
+          <w:b/>
+          <w:bCs/>
+          <w:lang w:val="es-ES"/>
+        </w:rPr>
+        <w:drawing>
+          <wp:inline distT="0" distB="0" distL="0" distR="0" wp14:anchorId="6B7E90CB" wp14:editId="0FCCCBD3">
+            <wp:extent cx="3620143" cy="2465222"/>
+            <wp:effectExtent l="0" t="0" r="0" b="7620"/>
+            <wp:docPr id="410129301" name="Imagen 1" descr="Tabla&#10;&#10;El contenido generado por IA puede ser incorrecto."/>
+            <wp:cNvGraphicFramePr>
+              <a:graphicFrameLocks xmlns:a="http://schemas.openxmlformats.org/drawingml/2006/main" noChangeAspect="1"/>
+            </wp:cNvGraphicFramePr>
+            <a:graphic xmlns:a="http://schemas.openxmlformats.org/drawingml/2006/main">
+              <a:graphicData uri="http://schemas.openxmlformats.org/drawingml/2006/picture">
+                <pic:pic xmlns:pic="http://schemas.openxmlformats.org/drawingml/2006/picture">
+                  <pic:nvPicPr>
+                    <pic:cNvPr id="410129301" name="Imagen 1" descr="Tabla&#10;&#10;El contenido generado por IA puede ser incorrecto."/>
+                    <pic:cNvPicPr/>
+                  </pic:nvPicPr>
+                  <pic:blipFill>
+                    <a:blip r:embed="rId65"/>
+                    <a:stretch>
+                      <a:fillRect/>
+                    </a:stretch>
+                  </pic:blipFill>
+                  <pic:spPr>
+                    <a:xfrm>
+                      <a:off x="0" y="0"/>
+                      <a:ext cx="3620143" cy="2465222"/>
+                    </a:xfrm>
+                    <a:prstGeom prst="rect">
+                      <a:avLst/>
+                    </a:prstGeom>
+                  </pic:spPr>
+                </pic:pic>
+              </a:graphicData>
+            </a:graphic>
+          </wp:inline>
+        </w:drawing>
+      </w:r>
+    </w:p>
+    <w:p>
+      <w:pPr>
+        <w:rPr>
+          <w:b/>
+          <w:bCs/>
+          <w:lang w:val="es-ES"/>
+        </w:rPr>
+      </w:pPr>
+      <w:r>
+        <w:rPr>
+          <w:b/>
+          <w:bCs/>
+          <w:lang w:val="es-ES"/>
+        </w:rPr>
+        <w:lastRenderedPageBreak/>
+        <w:t>Ch4:</w:t>
+      </w:r>
+    </w:p>
+    <w:p>
+      <w:pPr>
+        <w:rPr>
+          <w:b/>
+          <w:bCs/>
+          <w:lang w:val="es-ES"/>
+        </w:rPr>
+      </w:pPr>
+      <w:r>
+        <w:rPr>
+          <w:b/>
+          <w:bCs/>
+          <w:lang w:val="es-ES"/>
+        </w:rPr>
+        <w:drawing>
+          <wp:inline distT="0" distB="0" distL="0" distR="0" wp14:anchorId="21364B0C" wp14:editId="734DFD8A">
+            <wp:extent cx="3636471" cy="2465223"/>
+            <wp:effectExtent l="0" t="0" r="2540" b="0"/>
+            <wp:docPr id="831919082" name="Imagen 1" descr="Tabla&#10;&#10;El contenido generado por IA puede ser incorrecto."/>
+            <wp:cNvGraphicFramePr>
+              <a:graphicFrameLocks xmlns:a="http://schemas.openxmlformats.org/drawingml/2006/main" noChangeAspect="1"/>
+            </wp:cNvGraphicFramePr>
+            <a:graphic xmlns:a="http://schemas.openxmlformats.org/drawingml/2006/main">
+              <a:graphicData uri="http://schemas.openxmlformats.org/drawingml/2006/picture">
+                <pic:pic xmlns:pic="http://schemas.openxmlformats.org/drawingml/2006/picture">
+                  <pic:nvPicPr>
+                    <pic:cNvPr id="831919082" name="Imagen 1" descr="Tabla&#10;&#10;El contenido generado por IA puede ser incorrecto."/>
+                    <pic:cNvPicPr/>
+                  </pic:nvPicPr>
+                  <pic:blipFill>
+                    <a:blip r:embed="rId66"/>
+                    <a:stretch>
+                      <a:fillRect/>
+                    </a:stretch>
+                  </pic:blipFill>
+                  <pic:spPr>
+                    <a:xfrm>
+                      <a:off x="0" y="0"/>
+                      <a:ext cx="3648589" cy="2473438"/>
+                    </a:xfrm>
+                    <a:prstGeom prst="rect">
+                      <a:avLst/>
+                    </a:prstGeom>
+                  </pic:spPr>
+                </pic:pic>
+              </a:graphicData>
+            </a:graphic>
+          </wp:inline>
+        </w:drawing>
+      </w:r>
+    </w:p>
+    <w:p>
+      <w:pPr>
+        <w:rPr>
+          <w:b/>
+          <w:bCs/>
+          <w:lang w:val="es-ES"/>
+        </w:rPr>
+      </w:pPr>
+      <w:r>
+        <w:rPr>
+          <w:b/>
+          <w:bCs/>
+          <w:lang w:val="es-ES"/>
+        </w:rPr>
         <w:t>Análisis de Resultados</w:t>
       </w:r>
+    </w:p>
+    <w:p>
+      <w:pPr>
+        <w:rPr>
+          <w:b/>
+          <w:bCs/>
+          <w:lang w:val="es-ES"/>
+        </w:rPr>
+      </w:pPr>
     </w:p>
     <w:p>
       <w:pPr>
@@ -42556,68 +43300,6 @@
         <w:t>.</w:t>
       </w:r>
       <w:r>
-        <w:br w:type="page"/>
-      </w:r>
-    </w:p>
-    <w:p>
-      <w:pPr>
-        <w:pStyle w:val="Ttulo5"/>
-        <w:rPr>
-          <w:lang w:val="es-ES"/>
-        </w:rPr>
-      </w:pPr>
-      <w:r>
-        <w:rPr>
-          <w:lang w:val="es-ES"/>
-        </w:rPr>
-        <w:lastRenderedPageBreak/>
-        <w:t>Test Desarrollo</w:t>
-      </w:r>
-    </w:p>
-    <w:p>
-      <w:pPr>
-        <w:rPr>
-          <w:b/>
-          <w:bCs/>
-          <w:lang w:val="es-ES"/>
-        </w:rPr>
-      </w:pPr>
-      <w:r>
-        <w:rPr>
-          <w:b/>
-          <w:bCs/>
-          <w:lang w:val="es-ES"/>
-        </w:rPr>
-        <w:t>Resultados Obtenidos</w:t>
-      </w:r>
-    </w:p>
-    <w:p>
-      <w:pPr>
-        <w:rPr>
-          <w:b/>
-          <w:bCs/>
-          <w:lang w:val="es-ES"/>
-        </w:rPr>
-      </w:pPr>
-      <w:r>
-        <w:rPr>
-          <w:b/>
-          <w:bCs/>
-          <w:lang w:val="es-ES"/>
-        </w:rPr>
-        <w:t>Análisis de Resultados</w:t>
-      </w:r>
-    </w:p>
-    <w:p>
-      <w:pPr>
-        <w:rPr>
-          <w:lang w:val="es-ES"/>
-        </w:rPr>
-      </w:pPr>
-      <w:r>
-        <w:rPr>
-          <w:lang w:val="es-ES"/>
-        </w:rPr>
         <w:br w:type="page"/>
       </w:r>
     </w:p>
@@ -60784,6 +61466,7 @@
   <w:style w:type="character" w:default="1" w:styleId="Fuentedeprrafopredeter">
     <w:name w:val="Default Paragraph Font"/>
     <w:uiPriority w:val="1"/>
+    <w:semiHidden/>
     <w:unhideWhenUsed/>
   </w:style>
   <w:style w:type="table" w:default="1" w:styleId="Tablanormal">

</xml_diff>